<commit_message>
Updated file to final version
</commit_message>
<xml_diff>
--- a/End_documents/Endreport_minor.docx
+++ b/End_documents/Endreport_minor.docx
@@ -2,515 +2,1506 @@
 <file path=word/document.xml><?xml version="1.0" encoding="utf-8"?>
 <w:document xmlns:wpc="http://schemas.microsoft.com/office/word/2010/wordprocessingCanvas" xmlns:cx="http://schemas.microsoft.com/office/drawing/2014/chartex" xmlns:cx1="http://schemas.microsoft.com/office/drawing/2015/9/8/chartex" xmlns:cx2="http://schemas.microsoft.com/office/drawing/2015/10/21/chartex" xmlns:cx3="http://schemas.microsoft.com/office/drawing/2016/5/9/chartex" xmlns:cx4="http://schemas.microsoft.com/office/drawing/2016/5/10/chartex" xmlns:cx5="http://schemas.microsoft.com/office/drawing/2016/5/11/chartex" xmlns:cx6="http://schemas.microsoft.com/office/drawing/2016/5/12/chartex" xmlns:cx7="http://schemas.microsoft.com/office/drawing/2016/5/13/chartex" xmlns:cx8="http://schemas.microsoft.com/office/drawing/2016/5/14/chartex" xmlns:mc="http://schemas.openxmlformats.org/markup-compatibility/2006" xmlns:aink="http://schemas.microsoft.com/office/drawing/2016/ink" xmlns:am3d="http://schemas.microsoft.com/office/drawing/2017/model3d" xmlns:o="urn:schemas-microsoft-com:office:office" xmlns:oel="http://schemas.microsoft.com/office/2019/extlst" xmlns:r="http://schemas.openxmlformats.org/officeDocument/2006/relationships" xmlns:m="http://schemas.openxmlformats.org/officeDocument/2006/math" xmlns:v="urn:schemas-microsoft-com:vml" xmlns:wp14="http://schemas.microsoft.com/office/word/2010/wordprocessingDrawing" xmlns:wp="http://schemas.openxmlformats.org/drawingml/2006/wordprocessingDrawing" xmlns:w10="urn:schemas-microsoft-com:office:word" xmlns:w="http://schemas.openxmlformats.org/wordprocessingml/2006/main" xmlns:w14="http://schemas.microsoft.com/office/word/2010/wordml" xmlns:w15="http://schemas.microsoft.com/office/word/2012/wordml" xmlns:w16cex="http://schemas.microsoft.com/office/word/2018/wordml/cex" xmlns:w16cid="http://schemas.microsoft.com/office/word/2016/wordml/cid" xmlns:w16="http://schemas.microsoft.com/office/word/2018/wordml" xmlns:w16sdtdh="http://schemas.microsoft.com/office/word/2020/wordml/sdtdatahash" xmlns:w16se="http://schemas.microsoft.com/office/word/2015/wordml/symex" xmlns:wpg="http://schemas.microsoft.com/office/word/2010/wordprocessingGroup" xmlns:wpi="http://schemas.microsoft.com/office/word/2010/wordprocessingInk" xmlns:wne="http://schemas.microsoft.com/office/word/2006/wordml" xmlns:wps="http://schemas.microsoft.com/office/word/2010/wordprocessingShape" mc:Ignorable="w14 w15 w16se w16cid w16 w16cex w16sdtdh wp14">
   <w:body>
-    <w:p>
-      <w:pPr>
-        <w:jc w:val="center"/>
-        <w:rPr>
-          <w:rFonts w:cstheme="minorHAnsi"/>
-          <w:sz w:val="48"/>
-          <w:szCs w:val="48"/>
-        </w:rPr>
-      </w:pPr>
-      <w:r>
-        <w:rPr>
-          <w:rFonts w:cstheme="minorHAnsi"/>
-          <w:sz w:val="48"/>
-          <w:szCs w:val="48"/>
-        </w:rPr>
-        <w:t>Bioplastic degradation by bacteria</w:t>
-      </w:r>
-    </w:p>
-    <w:p>
-      <w:pPr>
-        <w:pStyle w:val="Titel"/>
-        <w:jc w:val="center"/>
-        <w:rPr>
-          <w:rFonts w:asciiTheme="minorHAnsi" w:hAnsiTheme="minorHAnsi" w:cstheme="minorHAnsi"/>
-          <w:sz w:val="36"/>
-        </w:rPr>
-      </w:pPr>
-      <w:r>
-        <w:rPr>
-          <w:rFonts w:asciiTheme="minorHAnsi" w:hAnsiTheme="minorHAnsi" w:cstheme="minorHAnsi"/>
-          <w:sz w:val="36"/>
-        </w:rPr>
-        <w:t>A Machine learning based research</w:t>
-      </w:r>
-    </w:p>
-    <w:p/>
-    <w:p>
-      <w:pPr>
-        <w:jc w:val="center"/>
-        <w:rPr>
-          <w:rFonts w:cstheme="minorHAnsi"/>
-          <w:i/>
-        </w:rPr>
-      </w:pPr>
-      <w:r>
-        <w:rPr>
-          <w:rFonts w:cstheme="minorHAnsi"/>
-          <w:i/>
-        </w:rPr>
-        <w:t>Calculate the rate of bioplastic degradation with the aid of machine learning</w:t>
-      </w:r>
-    </w:p>
-    <w:p>
-      <w:pPr>
-        <w:jc w:val="center"/>
-        <w:rPr>
-          <w:rFonts w:cstheme="minorHAnsi"/>
-        </w:rPr>
-      </w:pPr>
-    </w:p>
-    <w:p>
-      <w:pPr>
-        <w:jc w:val="center"/>
-        <w:rPr>
-          <w:rFonts w:cstheme="minorHAnsi"/>
-        </w:rPr>
-      </w:pPr>
-      <w:r>
-        <w:rPr>
-          <w:rFonts w:cstheme="minorHAnsi"/>
+    <w:sdt>
+      <w:sdtPr>
+        <w:id w:val="-1019164593"/>
+        <w:docPartObj>
+          <w:docPartGallery w:val="Cover Pages"/>
+          <w:docPartUnique/>
+        </w:docPartObj>
+      </w:sdtPr>
+      <w:sdtEndPr>
+        <w:rPr>
+          <w:rStyle w:val="Hyperlink"/>
           <w:noProof/>
-        </w:rPr>
-        <w:drawing>
-          <wp:anchor distT="0" distB="0" distL="114300" distR="114300" simplePos="0" relativeHeight="251659264" behindDoc="0" locked="0" layoutInCell="1" allowOverlap="1" wp14:anchorId="4353F602" wp14:editId="071188FD">
-            <wp:simplePos x="0" y="0"/>
-            <wp:positionH relativeFrom="column">
-              <wp:posOffset>3275965</wp:posOffset>
-            </wp:positionH>
-            <wp:positionV relativeFrom="paragraph">
-              <wp:posOffset>146685</wp:posOffset>
-            </wp:positionV>
-            <wp:extent cx="2202180" cy="2774315"/>
-            <wp:effectExtent l="0" t="0" r="7620" b="6985"/>
-            <wp:wrapThrough wrapText="bothSides">
-              <wp:wrapPolygon edited="0">
-                <wp:start x="374" y="0"/>
-                <wp:lineTo x="0" y="297"/>
-                <wp:lineTo x="0" y="1928"/>
-                <wp:lineTo x="3737" y="2818"/>
-                <wp:lineTo x="8035" y="4746"/>
-                <wp:lineTo x="7100" y="4746"/>
-                <wp:lineTo x="4858" y="6081"/>
-                <wp:lineTo x="4858" y="7119"/>
-                <wp:lineTo x="3363" y="7861"/>
-                <wp:lineTo x="1869" y="9196"/>
-                <wp:lineTo x="1308" y="11717"/>
-                <wp:lineTo x="0" y="14238"/>
-                <wp:lineTo x="0" y="15573"/>
-                <wp:lineTo x="934" y="16612"/>
-                <wp:lineTo x="1869" y="18985"/>
-                <wp:lineTo x="1869" y="20171"/>
-                <wp:lineTo x="4671" y="21358"/>
-                <wp:lineTo x="7474" y="21506"/>
-                <wp:lineTo x="19246" y="21506"/>
-                <wp:lineTo x="19059" y="16612"/>
-                <wp:lineTo x="20740" y="14238"/>
-                <wp:lineTo x="21488" y="12162"/>
-                <wp:lineTo x="21488" y="8306"/>
-                <wp:lineTo x="20927" y="8009"/>
-                <wp:lineTo x="17377" y="7119"/>
-                <wp:lineTo x="17564" y="4746"/>
-                <wp:lineTo x="18498" y="4450"/>
-                <wp:lineTo x="18872" y="3411"/>
-                <wp:lineTo x="18498" y="890"/>
-                <wp:lineTo x="15882" y="0"/>
-                <wp:lineTo x="11585" y="0"/>
-                <wp:lineTo x="374" y="0"/>
-              </wp:wrapPolygon>
-            </wp:wrapThrough>
-            <wp:docPr id="2" name="Afbeelding 2" descr="Afbeelding met tekst, kamer, gokhuis, vectorafbeeldingen&#10;&#10;Automatisch gegenereerde beschrijving"/>
-            <wp:cNvGraphicFramePr>
-              <a:graphicFrameLocks xmlns:a="http://schemas.openxmlformats.org/drawingml/2006/main" noChangeAspect="1"/>
-            </wp:cNvGraphicFramePr>
-            <a:graphic xmlns:a="http://schemas.openxmlformats.org/drawingml/2006/main">
-              <a:graphicData uri="http://schemas.openxmlformats.org/drawingml/2006/picture">
-                <pic:pic xmlns:pic="http://schemas.openxmlformats.org/drawingml/2006/picture">
-                  <pic:nvPicPr>
-                    <pic:cNvPr id="2" name="Afbeelding 2" descr="Afbeelding met tekst, kamer, gokhuis, vectorafbeeldingen&#10;&#10;Automatisch gegenereerde beschrijving"/>
-                    <pic:cNvPicPr/>
-                  </pic:nvPicPr>
-                  <pic:blipFill>
-                    <a:blip r:embed="rId8">
-                      <a:extLst>
-                        <a:ext uri="{28A0092B-C50C-407E-A947-70E740481C1C}">
-                          <a14:useLocalDpi xmlns:a14="http://schemas.microsoft.com/office/drawing/2010/main" val="0"/>
-                        </a:ext>
-                      </a:extLst>
-                    </a:blip>
-                    <a:stretch>
-                      <a:fillRect/>
-                    </a:stretch>
-                  </pic:blipFill>
-                  <pic:spPr>
-                    <a:xfrm>
-                      <a:off x="0" y="0"/>
-                      <a:ext cx="2202180" cy="2774315"/>
-                    </a:xfrm>
-                    <a:prstGeom prst="rect">
-                      <a:avLst/>
-                    </a:prstGeom>
-                  </pic:spPr>
-                </pic:pic>
-              </a:graphicData>
-            </a:graphic>
-            <wp14:sizeRelH relativeFrom="page">
-              <wp14:pctWidth>0</wp14:pctWidth>
-            </wp14:sizeRelH>
-            <wp14:sizeRelV relativeFrom="page">
-              <wp14:pctHeight>0</wp14:pctHeight>
-            </wp14:sizeRelV>
-          </wp:anchor>
-        </w:drawing>
-      </w:r>
-    </w:p>
-    <w:p>
-      <w:pPr>
-        <w:jc w:val="center"/>
-        <w:rPr>
-          <w:rFonts w:cstheme="minorHAnsi"/>
-        </w:rPr>
-      </w:pPr>
-    </w:p>
-    <w:p>
-      <w:pPr>
-        <w:jc w:val="center"/>
-        <w:rPr>
-          <w:rFonts w:cstheme="minorHAnsi"/>
-        </w:rPr>
-      </w:pPr>
-      <w:r>
-        <w:rPr>
-          <w:rFonts w:cstheme="minorHAnsi"/>
+          <w:color w:val="0000FF" w:themeColor="hyperlink"/>
+          <w:u w:val="single"/>
+        </w:rPr>
+      </w:sdtEndPr>
+      <w:sdtContent>
+        <w:p>
+          <w:r>
+            <w:rPr>
+              <w:noProof/>
+            </w:rPr>
+            <mc:AlternateContent>
+              <mc:Choice Requires="wpg">
+                <w:drawing>
+                  <wp:anchor distT="0" distB="0" distL="114300" distR="114300" simplePos="0" relativeHeight="251697152" behindDoc="0" locked="0" layoutInCell="1" allowOverlap="1" wp14:anchorId="156BD533" wp14:editId="7AD61A57">
+                    <wp:simplePos x="0" y="0"/>
+                    <wp:positionH relativeFrom="page">
+                      <wp:align>center</wp:align>
+                    </wp:positionH>
+                    <mc:AlternateContent>
+                      <mc:Choice Requires="wp14">
+                        <wp:positionV relativeFrom="page">
+                          <wp14:pctPosVOffset>2300</wp14:pctPosVOffset>
+                        </wp:positionV>
+                      </mc:Choice>
+                      <mc:Fallback>
+                        <wp:positionV relativeFrom="page">
+                          <wp:posOffset>245745</wp:posOffset>
+                        </wp:positionV>
+                      </mc:Fallback>
+                    </mc:AlternateContent>
+                    <wp:extent cx="7315200" cy="1215391"/>
+                    <wp:effectExtent l="0" t="0" r="1270" b="1905"/>
+                    <wp:wrapNone/>
+                    <wp:docPr id="149" name="Group 149"/>
+                    <wp:cNvGraphicFramePr/>
+                    <a:graphic xmlns:a="http://schemas.openxmlformats.org/drawingml/2006/main">
+                      <a:graphicData uri="http://schemas.microsoft.com/office/word/2010/wordprocessingGroup">
+                        <wpg:wgp>
+                          <wpg:cNvGrpSpPr/>
+                          <wpg:grpSpPr>
+                            <a:xfrm>
+                              <a:off x="0" y="0"/>
+                              <a:ext cx="7315200" cy="1215391"/>
+                              <a:chOff x="0" y="-1"/>
+                              <a:chExt cx="7315200" cy="1216153"/>
+                            </a:xfrm>
+                          </wpg:grpSpPr>
+                          <wps:wsp>
+                            <wps:cNvPr id="150" name="Rectangle 51"/>
+                            <wps:cNvSpPr/>
+                            <wps:spPr>
+                              <a:xfrm>
+                                <a:off x="0" y="-1"/>
+                                <a:ext cx="7315200" cy="1130373"/>
+                              </a:xfrm>
+                              <a:custGeom>
+                                <a:avLst/>
+                                <a:gdLst>
+                                  <a:gd name="connsiteX0" fmla="*/ 0 w 7312660"/>
+                                  <a:gd name="connsiteY0" fmla="*/ 0 h 1215390"/>
+                                  <a:gd name="connsiteX1" fmla="*/ 7312660 w 7312660"/>
+                                  <a:gd name="connsiteY1" fmla="*/ 0 h 1215390"/>
+                                  <a:gd name="connsiteX2" fmla="*/ 7312660 w 7312660"/>
+                                  <a:gd name="connsiteY2" fmla="*/ 1215390 h 1215390"/>
+                                  <a:gd name="connsiteX3" fmla="*/ 0 w 7312660"/>
+                                  <a:gd name="connsiteY3" fmla="*/ 1215390 h 1215390"/>
+                                  <a:gd name="connsiteX4" fmla="*/ 0 w 7312660"/>
+                                  <a:gd name="connsiteY4" fmla="*/ 0 h 1215390"/>
+                                  <a:gd name="connsiteX0" fmla="*/ 0 w 7312660"/>
+                                  <a:gd name="connsiteY0" fmla="*/ 0 h 1215390"/>
+                                  <a:gd name="connsiteX1" fmla="*/ 7312660 w 7312660"/>
+                                  <a:gd name="connsiteY1" fmla="*/ 0 h 1215390"/>
+                                  <a:gd name="connsiteX2" fmla="*/ 7312660 w 7312660"/>
+                                  <a:gd name="connsiteY2" fmla="*/ 1215390 h 1215390"/>
+                                  <a:gd name="connsiteX3" fmla="*/ 3667125 w 7312660"/>
+                                  <a:gd name="connsiteY3" fmla="*/ 1209675 h 1215390"/>
+                                  <a:gd name="connsiteX4" fmla="*/ 0 w 7312660"/>
+                                  <a:gd name="connsiteY4" fmla="*/ 1215390 h 1215390"/>
+                                  <a:gd name="connsiteX5" fmla="*/ 0 w 7312660"/>
+                                  <a:gd name="connsiteY5" fmla="*/ 0 h 1215390"/>
+                                  <a:gd name="connsiteX0" fmla="*/ 0 w 7312660"/>
+                                  <a:gd name="connsiteY0" fmla="*/ 0 h 1215390"/>
+                                  <a:gd name="connsiteX1" fmla="*/ 7312660 w 7312660"/>
+                                  <a:gd name="connsiteY1" fmla="*/ 0 h 1215390"/>
+                                  <a:gd name="connsiteX2" fmla="*/ 7312660 w 7312660"/>
+                                  <a:gd name="connsiteY2" fmla="*/ 1215390 h 1215390"/>
+                                  <a:gd name="connsiteX3" fmla="*/ 3619500 w 7312660"/>
+                                  <a:gd name="connsiteY3" fmla="*/ 733425 h 1215390"/>
+                                  <a:gd name="connsiteX4" fmla="*/ 0 w 7312660"/>
+                                  <a:gd name="connsiteY4" fmla="*/ 1215390 h 1215390"/>
+                                  <a:gd name="connsiteX5" fmla="*/ 0 w 7312660"/>
+                                  <a:gd name="connsiteY5" fmla="*/ 0 h 1215390"/>
+                                  <a:gd name="connsiteX0" fmla="*/ 0 w 7312660"/>
+                                  <a:gd name="connsiteY0" fmla="*/ 0 h 1215390"/>
+                                  <a:gd name="connsiteX1" fmla="*/ 7312660 w 7312660"/>
+                                  <a:gd name="connsiteY1" fmla="*/ 0 h 1215390"/>
+                                  <a:gd name="connsiteX2" fmla="*/ 7312660 w 7312660"/>
+                                  <a:gd name="connsiteY2" fmla="*/ 1129665 h 1215390"/>
+                                  <a:gd name="connsiteX3" fmla="*/ 3619500 w 7312660"/>
+                                  <a:gd name="connsiteY3" fmla="*/ 733425 h 1215390"/>
+                                  <a:gd name="connsiteX4" fmla="*/ 0 w 7312660"/>
+                                  <a:gd name="connsiteY4" fmla="*/ 1215390 h 1215390"/>
+                                  <a:gd name="connsiteX5" fmla="*/ 0 w 7312660"/>
+                                  <a:gd name="connsiteY5" fmla="*/ 0 h 1215390"/>
+                                  <a:gd name="connsiteX0" fmla="*/ 9525 w 7322185"/>
+                                  <a:gd name="connsiteY0" fmla="*/ 0 h 1129665"/>
+                                  <a:gd name="connsiteX1" fmla="*/ 7322185 w 7322185"/>
+                                  <a:gd name="connsiteY1" fmla="*/ 0 h 1129665"/>
+                                  <a:gd name="connsiteX2" fmla="*/ 7322185 w 7322185"/>
+                                  <a:gd name="connsiteY2" fmla="*/ 1129665 h 1129665"/>
+                                  <a:gd name="connsiteX3" fmla="*/ 3629025 w 7322185"/>
+                                  <a:gd name="connsiteY3" fmla="*/ 733425 h 1129665"/>
+                                  <a:gd name="connsiteX4" fmla="*/ 0 w 7322185"/>
+                                  <a:gd name="connsiteY4" fmla="*/ 1091565 h 1129665"/>
+                                  <a:gd name="connsiteX5" fmla="*/ 9525 w 7322185"/>
+                                  <a:gd name="connsiteY5" fmla="*/ 0 h 1129665"/>
+                                  <a:gd name="connsiteX0" fmla="*/ 0 w 7312660"/>
+                                  <a:gd name="connsiteY0" fmla="*/ 0 h 1129665"/>
+                                  <a:gd name="connsiteX1" fmla="*/ 7312660 w 7312660"/>
+                                  <a:gd name="connsiteY1" fmla="*/ 0 h 1129665"/>
+                                  <a:gd name="connsiteX2" fmla="*/ 7312660 w 7312660"/>
+                                  <a:gd name="connsiteY2" fmla="*/ 1129665 h 1129665"/>
+                                  <a:gd name="connsiteX3" fmla="*/ 3619500 w 7312660"/>
+                                  <a:gd name="connsiteY3" fmla="*/ 733425 h 1129665"/>
+                                  <a:gd name="connsiteX4" fmla="*/ 0 w 7312660"/>
+                                  <a:gd name="connsiteY4" fmla="*/ 1091565 h 1129665"/>
+                                  <a:gd name="connsiteX5" fmla="*/ 0 w 7312660"/>
+                                  <a:gd name="connsiteY5" fmla="*/ 0 h 1129665"/>
+                                </a:gdLst>
+                                <a:ahLst/>
+                                <a:cxnLst>
+                                  <a:cxn ang="0">
+                                    <a:pos x="connsiteX0" y="connsiteY0"/>
+                                  </a:cxn>
+                                  <a:cxn ang="0">
+                                    <a:pos x="connsiteX1" y="connsiteY1"/>
+                                  </a:cxn>
+                                  <a:cxn ang="0">
+                                    <a:pos x="connsiteX2" y="connsiteY2"/>
+                                  </a:cxn>
+                                  <a:cxn ang="0">
+                                    <a:pos x="connsiteX3" y="connsiteY3"/>
+                                  </a:cxn>
+                                  <a:cxn ang="0">
+                                    <a:pos x="connsiteX4" y="connsiteY4"/>
+                                  </a:cxn>
+                                  <a:cxn ang="0">
+                                    <a:pos x="connsiteX5" y="connsiteY5"/>
+                                  </a:cxn>
+                                </a:cxnLst>
+                                <a:rect l="l" t="t" r="r" b="b"/>
+                                <a:pathLst>
+                                  <a:path w="7312660" h="1129665">
+                                    <a:moveTo>
+                                      <a:pt x="0" y="0"/>
+                                    </a:moveTo>
+                                    <a:lnTo>
+                                      <a:pt x="7312660" y="0"/>
+                                    </a:lnTo>
+                                    <a:lnTo>
+                                      <a:pt x="7312660" y="1129665"/>
+                                    </a:lnTo>
+                                    <a:lnTo>
+                                      <a:pt x="3619500" y="733425"/>
+                                    </a:lnTo>
+                                    <a:lnTo>
+                                      <a:pt x="0" y="1091565"/>
+                                    </a:lnTo>
+                                    <a:lnTo>
+                                      <a:pt x="0" y="0"/>
+                                    </a:lnTo>
+                                    <a:close/>
+                                  </a:path>
+                                </a:pathLst>
+                              </a:custGeom>
+                              <a:ln>
+                                <a:noFill/>
+                              </a:ln>
+                            </wps:spPr>
+                            <wps:style>
+                              <a:lnRef idx="2">
+                                <a:schemeClr val="accent1">
+                                  <a:shade val="50000"/>
+                                </a:schemeClr>
+                              </a:lnRef>
+                              <a:fillRef idx="1">
+                                <a:schemeClr val="accent1"/>
+                              </a:fillRef>
+                              <a:effectRef idx="0">
+                                <a:schemeClr val="accent1"/>
+                              </a:effectRef>
+                              <a:fontRef idx="minor">
+                                <a:schemeClr val="lt1"/>
+                              </a:fontRef>
+                            </wps:style>
+                            <wps:bodyPr rot="0" spcFirstLastPara="0" vertOverflow="overflow" horzOverflow="overflow" vert="horz" wrap="square" lIns="91440" tIns="45720" rIns="91440" bIns="45720" numCol="1" spcCol="0" rtlCol="0" fromWordArt="0" anchor="ctr" anchorCtr="0" forceAA="0" compatLnSpc="1">
+                              <a:prstTxWarp prst="textNoShape">
+                                <a:avLst/>
+                              </a:prstTxWarp>
+                              <a:noAutofit/>
+                            </wps:bodyPr>
+                          </wps:wsp>
+                          <wps:wsp>
+                            <wps:cNvPr id="151" name="Rectangle 151"/>
+                            <wps:cNvSpPr/>
+                            <wps:spPr>
+                              <a:xfrm>
+                                <a:off x="0" y="0"/>
+                                <a:ext cx="7315200" cy="1216152"/>
+                              </a:xfrm>
+                              <a:prstGeom prst="rect">
+                                <a:avLst/>
+                              </a:prstGeom>
+                              <a:blipFill>
+                                <a:blip r:embed="rId9"/>
+                                <a:stretch>
+                                  <a:fillRect r="-7574"/>
+                                </a:stretch>
+                              </a:blipFill>
+                              <a:ln>
+                                <a:noFill/>
+                              </a:ln>
+                            </wps:spPr>
+                            <wps:style>
+                              <a:lnRef idx="2">
+                                <a:schemeClr val="accent1">
+                                  <a:shade val="50000"/>
+                                </a:schemeClr>
+                              </a:lnRef>
+                              <a:fillRef idx="1">
+                                <a:schemeClr val="accent1"/>
+                              </a:fillRef>
+                              <a:effectRef idx="0">
+                                <a:schemeClr val="accent1"/>
+                              </a:effectRef>
+                              <a:fontRef idx="minor">
+                                <a:schemeClr val="lt1"/>
+                              </a:fontRef>
+                            </wps:style>
+                            <wps:bodyPr rot="0" spcFirstLastPara="0" vertOverflow="overflow" horzOverflow="overflow" vert="horz" wrap="square" lIns="91440" tIns="45720" rIns="91440" bIns="45720" numCol="1" spcCol="0" rtlCol="0" fromWordArt="0" anchor="ctr" anchorCtr="0" forceAA="0" compatLnSpc="1">
+                              <a:prstTxWarp prst="textNoShape">
+                                <a:avLst/>
+                              </a:prstTxWarp>
+                              <a:noAutofit/>
+                            </wps:bodyPr>
+                          </wps:wsp>
+                        </wpg:wgp>
+                      </a:graphicData>
+                    </a:graphic>
+                    <wp14:sizeRelH relativeFrom="page">
+                      <wp14:pctWidth>94100</wp14:pctWidth>
+                    </wp14:sizeRelH>
+                    <wp14:sizeRelV relativeFrom="page">
+                      <wp14:pctHeight>12100</wp14:pctHeight>
+                    </wp14:sizeRelV>
+                  </wp:anchor>
+                </w:drawing>
+              </mc:Choice>
+              <mc:Fallback>
+                <w:pict>
+                  <v:group w14:anchorId="11B26627" id="Group 149" o:spid="_x0000_s1026" style="position:absolute;margin-left:0;margin-top:0;width:8in;height:95.7pt;z-index:251697152;mso-width-percent:941;mso-height-percent:121;mso-top-percent:23;mso-position-horizontal:center;mso-position-horizontal-relative:page;mso-position-vertical-relative:page;mso-width-percent:941;mso-height-percent:121;mso-top-percent:23" coordorigin="" coordsize="73152,12161" o:gfxdata="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">
+                    <v:shape id="Rectangle 51" o:spid="_x0000_s1027" style="position:absolute;width:73152;height:11303;visibility:visible;mso-wrap-style:square;v-text-anchor:middle" coordsize="7312660,1129665" o:gfxdata="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" path="m,l7312660,r,1129665l3619500,733425,,1091565,,xe" fillcolor="#4f81bd [3204]" stroked="f" strokeweight="2pt">
+                      <v:path arrowok="t" o:connecttype="custom" o:connectlocs="0,0;7315200,0;7315200,1130373;3620757,733885;0,1092249;0,0" o:connectangles="0,0,0,0,0,0"/>
+                    </v:shape>
+                    <v:rect id="Rectangle 151" o:spid="_x0000_s1028" style="position:absolute;width:73152;height:12161;visibility:visible;mso-wrap-style:square;v-text-anchor:middle" o:gfxdata="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" stroked="f" strokeweight="2pt">
+                      <v:fill r:id="rId10" o:title="" recolor="t" rotate="t" type="frame"/>
+                    </v:rect>
+                    <w10:wrap anchorx="page" anchory="page"/>
+                  </v:group>
+                </w:pict>
+              </mc:Fallback>
+            </mc:AlternateContent>
+          </w:r>
+          <w:r>
+            <w:rPr>
+              <w:noProof/>
+            </w:rPr>
+            <mc:AlternateContent>
+              <mc:Choice Requires="wps">
+                <w:drawing>
+                  <wp:anchor distT="0" distB="0" distL="114300" distR="114300" simplePos="0" relativeHeight="251694080" behindDoc="0" locked="0" layoutInCell="1" allowOverlap="1" wp14:anchorId="06883609" wp14:editId="271B38E3">
+                    <wp:simplePos x="0" y="0"/>
+                    <wp:positionH relativeFrom="page">
+                      <wp:align>center</wp:align>
+                    </wp:positionH>
+                    <mc:AlternateContent>
+                      <mc:Choice Requires="wp14">
+                        <wp:positionV relativeFrom="page">
+                          <wp14:pctPosVOffset>30000</wp14:pctPosVOffset>
+                        </wp:positionV>
+                      </mc:Choice>
+                      <mc:Fallback>
+                        <wp:positionV relativeFrom="page">
+                          <wp:posOffset>3207385</wp:posOffset>
+                        </wp:positionV>
+                      </mc:Fallback>
+                    </mc:AlternateContent>
+                    <wp:extent cx="7315200" cy="3638550"/>
+                    <wp:effectExtent l="0" t="0" r="0" b="6350"/>
+                    <wp:wrapSquare wrapText="bothSides"/>
+                    <wp:docPr id="154" name="Text Box 154"/>
+                    <wp:cNvGraphicFramePr/>
+                    <a:graphic xmlns:a="http://schemas.openxmlformats.org/drawingml/2006/main">
+                      <a:graphicData uri="http://schemas.microsoft.com/office/word/2010/wordprocessingShape">
+                        <wps:wsp>
+                          <wps:cNvSpPr txBox="1"/>
+                          <wps:spPr>
+                            <a:xfrm>
+                              <a:off x="0" y="0"/>
+                              <a:ext cx="7315200" cy="3638550"/>
+                            </a:xfrm>
+                            <a:prstGeom prst="rect">
+                              <a:avLst/>
+                            </a:prstGeom>
+                            <a:noFill/>
+                            <a:ln w="6350">
+                              <a:noFill/>
+                            </a:ln>
+                            <a:effectLst/>
+                          </wps:spPr>
+                          <wps:style>
+                            <a:lnRef idx="0">
+                              <a:schemeClr val="accent1"/>
+                            </a:lnRef>
+                            <a:fillRef idx="0">
+                              <a:schemeClr val="accent1"/>
+                            </a:fillRef>
+                            <a:effectRef idx="0">
+                              <a:schemeClr val="accent1"/>
+                            </a:effectRef>
+                            <a:fontRef idx="minor">
+                              <a:schemeClr val="dk1"/>
+                            </a:fontRef>
+                          </wps:style>
+                          <wps:txbx>
+                            <w:txbxContent>
+                              <w:p>
+                                <w:pPr>
+                                  <w:jc w:val="right"/>
+                                  <w:rPr>
+                                    <w:color w:val="4F81BD" w:themeColor="accent1"/>
+                                    <w:sz w:val="64"/>
+                                    <w:szCs w:val="64"/>
+                                  </w:rPr>
+                                </w:pPr>
+                                <w:sdt>
+                                  <w:sdtPr>
+                                    <w:rPr>
+                                      <w:rFonts w:cstheme="minorHAnsi"/>
+                                      <w:sz w:val="48"/>
+                                      <w:szCs w:val="48"/>
+                                    </w:rPr>
+                                    <w:alias w:val="Title"/>
+                                    <w:tag w:val=""/>
+                                    <w:id w:val="630141079"/>
+                                    <w:dataBinding w:prefixMappings="xmlns:ns0='http://purl.org/dc/elements/1.1/' xmlns:ns1='http://schemas.openxmlformats.org/package/2006/metadata/core-properties' " w:xpath="/ns1:coreProperties[1]/ns0:title[1]" w:storeItemID="{6C3C8BC8-F283-45AE-878A-BAB7291924A1}"/>
+                                    <w:text w:multiLine="1"/>
+                                  </w:sdtPr>
+                                  <w:sdtContent>
+                                    <w:r>
+                                      <w:rPr>
+                                        <w:rFonts w:cstheme="minorHAnsi"/>
+                                        <w:sz w:val="48"/>
+                                        <w:szCs w:val="48"/>
+                                      </w:rPr>
+                                      <w:t>Bioplastic degradation by bacteria</w:t>
+                                    </w:r>
+                                  </w:sdtContent>
+                                </w:sdt>
+                              </w:p>
+                              <w:sdt>
+                                <w:sdtPr>
+                                  <w:rPr>
+                                    <w:rFonts w:eastAsiaTheme="majorEastAsia" w:cstheme="minorHAnsi"/>
+                                    <w:spacing w:val="-10"/>
+                                    <w:kern w:val="28"/>
+                                    <w:sz w:val="36"/>
+                                    <w:szCs w:val="56"/>
+                                  </w:rPr>
+                                  <w:alias w:val="Subtitle"/>
+                                  <w:tag w:val=""/>
+                                  <w:id w:val="1759551507"/>
+                                  <w:dataBinding w:prefixMappings="xmlns:ns0='http://purl.org/dc/elements/1.1/' xmlns:ns1='http://schemas.openxmlformats.org/package/2006/metadata/core-properties' " w:xpath="/ns1:coreProperties[1]/ns0:subject[1]" w:storeItemID="{6C3C8BC8-F283-45AE-878A-BAB7291924A1}"/>
+                                  <w:text/>
+                                </w:sdtPr>
+                                <w:sdtContent>
+                                  <w:p>
+                                    <w:pPr>
+                                      <w:jc w:val="right"/>
+                                      <w:rPr>
+                                        <w:smallCaps/>
+                                        <w:color w:val="404040" w:themeColor="text1" w:themeTint="BF"/>
+                                        <w:sz w:val="36"/>
+                                        <w:szCs w:val="36"/>
+                                      </w:rPr>
+                                    </w:pPr>
+                                    <w:r>
+                                      <w:rPr>
+                                        <w:rFonts w:eastAsiaTheme="majorEastAsia" w:cstheme="minorHAnsi"/>
+                                        <w:spacing w:val="-10"/>
+                                        <w:kern w:val="28"/>
+                                        <w:sz w:val="36"/>
+                                        <w:szCs w:val="56"/>
+                                      </w:rPr>
+                                      <w:t>An Algorithm clustering-based research</w:t>
+                                    </w:r>
+                                  </w:p>
+                                </w:sdtContent>
+                              </w:sdt>
+                            </w:txbxContent>
+                          </wps:txbx>
+                          <wps:bodyPr rot="0" spcFirstLastPara="0" vertOverflow="overflow" horzOverflow="overflow" vert="horz" wrap="square" lIns="1600200" tIns="0" rIns="685800" bIns="0" numCol="1" spcCol="0" rtlCol="0" fromWordArt="0" anchor="b" anchorCtr="0" forceAA="0" compatLnSpc="1">
+                            <a:prstTxWarp prst="textNoShape">
+                              <a:avLst/>
+                            </a:prstTxWarp>
+                            <a:noAutofit/>
+                          </wps:bodyPr>
+                        </wps:wsp>
+                      </a:graphicData>
+                    </a:graphic>
+                    <wp14:sizeRelH relativeFrom="page">
+                      <wp14:pctWidth>94100</wp14:pctWidth>
+                    </wp14:sizeRelH>
+                    <wp14:sizeRelV relativeFrom="page">
+                      <wp14:pctHeight>36300</wp14:pctHeight>
+                    </wp14:sizeRelV>
+                  </wp:anchor>
+                </w:drawing>
+              </mc:Choice>
+              <mc:Fallback>
+                <w:pict>
+                  <v:shapetype w14:anchorId="06883609" id="_x0000_t202" coordsize="21600,21600" o:spt="202" path="m,l,21600r21600,l21600,xe">
+                    <v:stroke joinstyle="miter"/>
+                    <v:path gradientshapeok="t" o:connecttype="rect"/>
+                  </v:shapetype>
+                  <v:shape id="Text Box 154" o:spid="_x0000_s1026" type="#_x0000_t202" style="position:absolute;margin-left:0;margin-top:0;width:8in;height:286.5pt;z-index:251694080;visibility:visible;mso-wrap-style:square;mso-width-percent:941;mso-height-percent:363;mso-top-percent:300;mso-wrap-distance-left:9pt;mso-wrap-distance-top:0;mso-wrap-distance-right:9pt;mso-wrap-distance-bottom:0;mso-position-horizontal:center;mso-position-horizontal-relative:page;mso-position-vertical-relative:page;mso-width-percent:941;mso-height-percent:363;mso-top-percent:300;mso-width-relative:page;mso-height-relative:page;v-text-anchor:bottom" o:gfxdata="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" filled="f" stroked="f" strokeweight=".5pt">
+                    <v:textbox inset="126pt,0,54pt,0">
+                      <w:txbxContent>
+                        <w:p>
+                          <w:pPr>
+                            <w:jc w:val="right"/>
+                            <w:rPr>
+                              <w:color w:val="4F81BD" w:themeColor="accent1"/>
+                              <w:sz w:val="64"/>
+                              <w:szCs w:val="64"/>
+                            </w:rPr>
+                          </w:pPr>
+                          <w:sdt>
+                            <w:sdtPr>
+                              <w:rPr>
+                                <w:rFonts w:cstheme="minorHAnsi"/>
+                                <w:sz w:val="48"/>
+                                <w:szCs w:val="48"/>
+                              </w:rPr>
+                              <w:alias w:val="Title"/>
+                              <w:tag w:val=""/>
+                              <w:id w:val="630141079"/>
+                              <w:dataBinding w:prefixMappings="xmlns:ns0='http://purl.org/dc/elements/1.1/' xmlns:ns1='http://schemas.openxmlformats.org/package/2006/metadata/core-properties' " w:xpath="/ns1:coreProperties[1]/ns0:title[1]" w:storeItemID="{6C3C8BC8-F283-45AE-878A-BAB7291924A1}"/>
+                              <w:text w:multiLine="1"/>
+                            </w:sdtPr>
+                            <w:sdtContent>
+                              <w:r>
+                                <w:rPr>
+                                  <w:rFonts w:cstheme="minorHAnsi"/>
+                                  <w:sz w:val="48"/>
+                                  <w:szCs w:val="48"/>
+                                </w:rPr>
+                                <w:t>Bioplastic degradation by bacteria</w:t>
+                              </w:r>
+                            </w:sdtContent>
+                          </w:sdt>
+                        </w:p>
+                        <w:sdt>
+                          <w:sdtPr>
+                            <w:rPr>
+                              <w:rFonts w:eastAsiaTheme="majorEastAsia" w:cstheme="minorHAnsi"/>
+                              <w:spacing w:val="-10"/>
+                              <w:kern w:val="28"/>
+                              <w:sz w:val="36"/>
+                              <w:szCs w:val="56"/>
+                            </w:rPr>
+                            <w:alias w:val="Subtitle"/>
+                            <w:tag w:val=""/>
+                            <w:id w:val="1759551507"/>
+                            <w:dataBinding w:prefixMappings="xmlns:ns0='http://purl.org/dc/elements/1.1/' xmlns:ns1='http://schemas.openxmlformats.org/package/2006/metadata/core-properties' " w:xpath="/ns1:coreProperties[1]/ns0:subject[1]" w:storeItemID="{6C3C8BC8-F283-45AE-878A-BAB7291924A1}"/>
+                            <w:text/>
+                          </w:sdtPr>
+                          <w:sdtContent>
+                            <w:p>
+                              <w:pPr>
+                                <w:jc w:val="right"/>
+                                <w:rPr>
+                                  <w:smallCaps/>
+                                  <w:color w:val="404040" w:themeColor="text1" w:themeTint="BF"/>
+                                  <w:sz w:val="36"/>
+                                  <w:szCs w:val="36"/>
+                                </w:rPr>
+                              </w:pPr>
+                              <w:r>
+                                <w:rPr>
+                                  <w:rFonts w:eastAsiaTheme="majorEastAsia" w:cstheme="minorHAnsi"/>
+                                  <w:spacing w:val="-10"/>
+                                  <w:kern w:val="28"/>
+                                  <w:sz w:val="36"/>
+                                  <w:szCs w:val="56"/>
+                                </w:rPr>
+                                <w:t>An Algorithm clustering-based research</w:t>
+                              </w:r>
+                            </w:p>
+                          </w:sdtContent>
+                        </w:sdt>
+                      </w:txbxContent>
+                    </v:textbox>
+                    <w10:wrap type="square" anchorx="page" anchory="page"/>
+                  </v:shape>
+                </w:pict>
+              </mc:Fallback>
+            </mc:AlternateContent>
+          </w:r>
+        </w:p>
+        <w:p>
+          <w:pPr>
+            <w:rPr>
+              <w:rStyle w:val="Hyperlink"/>
+              <w:noProof/>
+            </w:rPr>
+          </w:pPr>
+          <w:r>
+            <w:rPr>
+              <w:noProof/>
+            </w:rPr>
+            <mc:AlternateContent>
+              <mc:Choice Requires="wps">
+                <w:drawing>
+                  <wp:anchor distT="0" distB="0" distL="114300" distR="114300" simplePos="0" relativeHeight="251695104" behindDoc="0" locked="0" layoutInCell="1" allowOverlap="1" wp14:anchorId="530123C8" wp14:editId="07B19D8A">
+                    <wp:simplePos x="0" y="0"/>
+                    <wp:positionH relativeFrom="page">
+                      <wp:posOffset>220980</wp:posOffset>
+                    </wp:positionH>
+                    <wp:positionV relativeFrom="page">
+                      <wp:posOffset>7978140</wp:posOffset>
+                    </wp:positionV>
+                    <wp:extent cx="7315200" cy="1744980"/>
+                    <wp:effectExtent l="0" t="0" r="0" b="7620"/>
+                    <wp:wrapSquare wrapText="bothSides"/>
+                    <wp:docPr id="152" name="Text Box 152"/>
+                    <wp:cNvGraphicFramePr/>
+                    <a:graphic xmlns:a="http://schemas.openxmlformats.org/drawingml/2006/main">
+                      <a:graphicData uri="http://schemas.microsoft.com/office/word/2010/wordprocessingShape">
+                        <wps:wsp>
+                          <wps:cNvSpPr txBox="1"/>
+                          <wps:spPr>
+                            <a:xfrm>
+                              <a:off x="0" y="0"/>
+                              <a:ext cx="7315200" cy="1744980"/>
+                            </a:xfrm>
+                            <a:prstGeom prst="rect">
+                              <a:avLst/>
+                            </a:prstGeom>
+                            <a:noFill/>
+                            <a:ln w="6350">
+                              <a:noFill/>
+                            </a:ln>
+                            <a:effectLst/>
+                          </wps:spPr>
+                          <wps:style>
+                            <a:lnRef idx="0">
+                              <a:schemeClr val="accent1"/>
+                            </a:lnRef>
+                            <a:fillRef idx="0">
+                              <a:schemeClr val="accent1"/>
+                            </a:fillRef>
+                            <a:effectRef idx="0">
+                              <a:schemeClr val="accent1"/>
+                            </a:effectRef>
+                            <a:fontRef idx="minor">
+                              <a:schemeClr val="dk1"/>
+                            </a:fontRef>
+                          </wps:style>
+                          <wps:txbx>
+                            <w:txbxContent>
+                              <w:p>
+                                <w:pPr>
+                                  <w:jc w:val="right"/>
+                                  <w:rPr>
+                                    <w:rFonts w:cstheme="minorHAnsi"/>
+                                    <w:sz w:val="24"/>
+                                    <w:szCs w:val="24"/>
+                                  </w:rPr>
+                                </w:pPr>
+                                <w:r>
+                                  <w:rPr>
+                                    <w:rFonts w:cstheme="minorHAnsi"/>
+                                    <w:b/>
+                                    <w:bCs/>
+                                    <w:sz w:val="24"/>
+                                    <w:szCs w:val="24"/>
+                                  </w:rPr>
+                                  <w:t>Names</w:t>
+                                </w:r>
+                                <w:r>
+                                  <w:rPr>
+                                    <w:rFonts w:cstheme="minorHAnsi"/>
+                                    <w:sz w:val="24"/>
+                                    <w:szCs w:val="24"/>
+                                  </w:rPr>
+                                  <w:t xml:space="preserve">: </w:t>
+                                </w:r>
+                                <w:r>
+                                  <w:rPr>
+                                    <w:rFonts w:cstheme="minorHAnsi"/>
+                                    <w:sz w:val="24"/>
+                                    <w:szCs w:val="24"/>
+                                  </w:rPr>
+                                  <w:t xml:space="preserve">Rob </w:t>
+                                </w:r>
+                                <w:proofErr w:type="spellStart"/>
+                                <w:r>
+                                  <w:rPr>
+                                    <w:rFonts w:cstheme="minorHAnsi"/>
+                                    <w:sz w:val="24"/>
+                                    <w:szCs w:val="24"/>
+                                  </w:rPr>
+                                  <w:t>Meulenkamp</w:t>
+                                </w:r>
+                                <w:proofErr w:type="spellEnd"/>
+                                <w:r>
+                                  <w:rPr>
+                                    <w:rFonts w:cstheme="minorHAnsi"/>
+                                    <w:sz w:val="24"/>
+                                    <w:szCs w:val="24"/>
+                                  </w:rPr>
+                                  <w:t xml:space="preserve">, </w:t>
+                                </w:r>
+                                <w:proofErr w:type="spellStart"/>
+                                <w:r>
+                                  <w:rPr>
+                                    <w:rFonts w:cstheme="minorHAnsi"/>
+                                    <w:sz w:val="24"/>
+                                    <w:szCs w:val="24"/>
+                                  </w:rPr>
+                                  <w:t>Rienk</w:t>
+                                </w:r>
+                                <w:proofErr w:type="spellEnd"/>
+                                <w:r>
+                                  <w:rPr>
+                                    <w:rFonts w:cstheme="minorHAnsi"/>
+                                    <w:sz w:val="24"/>
+                                    <w:szCs w:val="24"/>
+                                  </w:rPr>
+                                  <w:t xml:space="preserve"> </w:t>
+                                </w:r>
+                                <w:proofErr w:type="spellStart"/>
+                                <w:r>
+                                  <w:rPr>
+                                    <w:rFonts w:cstheme="minorHAnsi"/>
+                                    <w:sz w:val="24"/>
+                                    <w:szCs w:val="24"/>
+                                  </w:rPr>
+                                  <w:t>Heins</w:t>
+                                </w:r>
+                                <w:proofErr w:type="spellEnd"/>
+                                <w:r>
+                                  <w:rPr>
+                                    <w:rFonts w:cstheme="minorHAnsi"/>
+                                    <w:sz w:val="24"/>
+                                    <w:szCs w:val="24"/>
+                                  </w:rPr>
+                                  <w:t>, Pascal Visser</w:t>
+                                </w:r>
+                              </w:p>
+                              <w:p>
+                                <w:pPr>
+                                  <w:jc w:val="right"/>
+                                  <w:rPr>
+                                    <w:rFonts w:cstheme="minorHAnsi"/>
+                                    <w:sz w:val="24"/>
+                                    <w:szCs w:val="24"/>
+                                  </w:rPr>
+                                </w:pPr>
+                                <w:r>
+                                  <w:rPr>
+                                    <w:rFonts w:cstheme="minorHAnsi"/>
+                                    <w:b/>
+                                    <w:bCs/>
+                                    <w:sz w:val="24"/>
+                                    <w:szCs w:val="24"/>
+                                  </w:rPr>
+                                  <w:t>Student numbers:</w:t>
+                                </w:r>
+                                <w:r>
+                                  <w:rPr>
+                                    <w:rFonts w:cstheme="minorHAnsi"/>
+                                    <w:sz w:val="24"/>
+                                    <w:szCs w:val="24"/>
+                                  </w:rPr>
+                                  <w:t xml:space="preserve"> 403046, 390628, </w:t>
+                                </w:r>
+                                <w:r>
+                                  <w:rPr>
+                                    <w:rFonts w:cstheme="minorHAnsi"/>
+                                    <w:sz w:val="24"/>
+                                    <w:szCs w:val="24"/>
+                                  </w:rPr>
+                                  <w:t>410729</w:t>
+                                </w:r>
+                              </w:p>
+                              <w:p>
+                                <w:pPr>
+                                  <w:jc w:val="right"/>
+                                  <w:rPr>
+                                    <w:rFonts w:cstheme="minorHAnsi"/>
+                                    <w:sz w:val="24"/>
+                                    <w:szCs w:val="24"/>
+                                  </w:rPr>
+                                </w:pPr>
+                                <w:r>
+                                  <w:rPr>
+                                    <w:rFonts w:cstheme="minorHAnsi"/>
+                                    <w:b/>
+                                    <w:bCs/>
+                                    <w:sz w:val="24"/>
+                                    <w:szCs w:val="24"/>
+                                  </w:rPr>
+                                  <w:t>Class:</w:t>
+                                </w:r>
+                                <w:r>
+                                  <w:rPr>
+                                    <w:rFonts w:cstheme="minorHAnsi"/>
+                                    <w:sz w:val="24"/>
+                                    <w:szCs w:val="24"/>
+                                  </w:rPr>
+                                  <w:t xml:space="preserve"> </w:t>
+                                </w:r>
+                                <w:r>
+                                  <w:rPr>
+                                    <w:rFonts w:cstheme="minorHAnsi"/>
+                                    <w:sz w:val="24"/>
+                                    <w:szCs w:val="24"/>
+                                  </w:rPr>
+                                  <w:t>BFV3</w:t>
+                                </w:r>
+                              </w:p>
+                              <w:p>
+                                <w:pPr>
+                                  <w:jc w:val="right"/>
+                                  <w:rPr>
+                                    <w:rFonts w:cstheme="minorHAnsi"/>
+                                    <w:sz w:val="24"/>
+                                    <w:szCs w:val="24"/>
+                                  </w:rPr>
+                                </w:pPr>
+                                <w:r>
+                                  <w:rPr>
+                                    <w:rFonts w:cstheme="minorHAnsi"/>
+                                    <w:b/>
+                                    <w:bCs/>
+                                    <w:sz w:val="24"/>
+                                    <w:szCs w:val="24"/>
+                                  </w:rPr>
+                                  <w:t>Date:</w:t>
+                                </w:r>
+                                <w:r>
+                                  <w:rPr>
+                                    <w:rFonts w:cstheme="minorHAnsi"/>
+                                    <w:sz w:val="24"/>
+                                    <w:szCs w:val="24"/>
+                                  </w:rPr>
+                                  <w:t xml:space="preserve"> </w:t>
+                                </w:r>
+                                <w:r>
+                                  <w:rPr>
+                                    <w:rFonts w:cstheme="minorHAnsi"/>
+                                    <w:sz w:val="24"/>
+                                    <w:szCs w:val="24"/>
+                                  </w:rPr>
+                                  <w:t>27-06-2022</w:t>
+                                </w:r>
+                              </w:p>
+                              <w:p>
+                                <w:pPr>
+                                  <w:pStyle w:val="Geenafstand"/>
+                                  <w:jc w:val="right"/>
+                                  <w:rPr>
+                                    <w:color w:val="595959" w:themeColor="text1" w:themeTint="A6"/>
+                                    <w:sz w:val="18"/>
+                                    <w:szCs w:val="18"/>
+                                  </w:rPr>
+                                </w:pPr>
+                                <w:r>
+                                  <w:rPr>
+                                    <w:rFonts w:cstheme="minorHAnsi"/>
+                                    <w:b/>
+                                    <w:bCs/>
+                                    <w:sz w:val="24"/>
+                                    <w:szCs w:val="24"/>
+                                  </w:rPr>
+                                  <w:t>Teacher:</w:t>
+                                </w:r>
+                                <w:r>
+                                  <w:rPr>
+                                    <w:rFonts w:cstheme="minorHAnsi"/>
+                                    <w:sz w:val="24"/>
+                                    <w:szCs w:val="24"/>
+                                  </w:rPr>
+                                  <w:t xml:space="preserve"> </w:t>
+                                </w:r>
+                                <w:r>
+                                  <w:rPr>
+                                    <w:rFonts w:cstheme="minorHAnsi"/>
+                                    <w:sz w:val="24"/>
+                                    <w:szCs w:val="24"/>
+                                  </w:rPr>
+                                  <w:t xml:space="preserve">Dave R.M. </w:t>
+                                </w:r>
+                                <w:proofErr w:type="spellStart"/>
+                                <w:r>
+                                  <w:rPr>
+                                    <w:rFonts w:cstheme="minorHAnsi"/>
+                                    <w:sz w:val="24"/>
+                                    <w:szCs w:val="24"/>
+                                  </w:rPr>
+                                  <w:t>Langers</w:t>
+                                </w:r>
+                                <w:proofErr w:type="spellEnd"/>
+                              </w:p>
+                            </w:txbxContent>
+                          </wps:txbx>
+                          <wps:bodyPr rot="0" spcFirstLastPara="0" vertOverflow="overflow" horzOverflow="overflow" vert="horz" wrap="square" lIns="1600200" tIns="0" rIns="685800" bIns="0" numCol="1" spcCol="0" rtlCol="0" fromWordArt="0" anchor="b" anchorCtr="0" forceAA="0" compatLnSpc="1">
+                            <a:prstTxWarp prst="textNoShape">
+                              <a:avLst/>
+                            </a:prstTxWarp>
+                            <a:noAutofit/>
+                          </wps:bodyPr>
+                        </wps:wsp>
+                      </a:graphicData>
+                    </a:graphic>
+                    <wp14:sizeRelH relativeFrom="page">
+                      <wp14:pctWidth>94100</wp14:pctWidth>
+                    </wp14:sizeRelH>
+                    <wp14:sizeRelV relativeFrom="page">
+                      <wp14:pctHeight>0</wp14:pctHeight>
+                    </wp14:sizeRelV>
+                  </wp:anchor>
+                </w:drawing>
+              </mc:Choice>
+              <mc:Fallback>
+                <w:pict>
+                  <v:shape w14:anchorId="530123C8" id="Text Box 152" o:spid="_x0000_s1027" type="#_x0000_t202" style="position:absolute;margin-left:17.4pt;margin-top:628.2pt;width:8in;height:137.4pt;z-index:251695104;visibility:visible;mso-wrap-style:square;mso-width-percent:941;mso-height-percent:0;mso-wrap-distance-left:9pt;mso-wrap-distance-top:0;mso-wrap-distance-right:9pt;mso-wrap-distance-bottom:0;mso-position-horizontal:absolute;mso-position-horizontal-relative:page;mso-position-vertical:absolute;mso-position-vertical-relative:page;mso-width-percent:941;mso-height-percent:0;mso-width-relative:page;mso-height-relative:page;v-text-anchor:bottom" o:gfxdata="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" filled="f" stroked="f" strokeweight=".5pt">
+                    <v:textbox inset="126pt,0,54pt,0">
+                      <w:txbxContent>
+                        <w:p>
+                          <w:pPr>
+                            <w:jc w:val="right"/>
+                            <w:rPr>
+                              <w:rFonts w:cstheme="minorHAnsi"/>
+                              <w:sz w:val="24"/>
+                              <w:szCs w:val="24"/>
+                            </w:rPr>
+                          </w:pPr>
+                          <w:r>
+                            <w:rPr>
+                              <w:rFonts w:cstheme="minorHAnsi"/>
+                              <w:b/>
+                              <w:bCs/>
+                              <w:sz w:val="24"/>
+                              <w:szCs w:val="24"/>
+                            </w:rPr>
+                            <w:t>Names</w:t>
+                          </w:r>
+                          <w:r>
+                            <w:rPr>
+                              <w:rFonts w:cstheme="minorHAnsi"/>
+                              <w:sz w:val="24"/>
+                              <w:szCs w:val="24"/>
+                            </w:rPr>
+                            <w:t xml:space="preserve">: </w:t>
+                          </w:r>
+                          <w:r>
+                            <w:rPr>
+                              <w:rFonts w:cstheme="minorHAnsi"/>
+                              <w:sz w:val="24"/>
+                              <w:szCs w:val="24"/>
+                            </w:rPr>
+                            <w:t xml:space="preserve">Rob </w:t>
+                          </w:r>
+                          <w:proofErr w:type="spellStart"/>
+                          <w:r>
+                            <w:rPr>
+                              <w:rFonts w:cstheme="minorHAnsi"/>
+                              <w:sz w:val="24"/>
+                              <w:szCs w:val="24"/>
+                            </w:rPr>
+                            <w:t>Meulenkamp</w:t>
+                          </w:r>
+                          <w:proofErr w:type="spellEnd"/>
+                          <w:r>
+                            <w:rPr>
+                              <w:rFonts w:cstheme="minorHAnsi"/>
+                              <w:sz w:val="24"/>
+                              <w:szCs w:val="24"/>
+                            </w:rPr>
+                            <w:t xml:space="preserve">, </w:t>
+                          </w:r>
+                          <w:proofErr w:type="spellStart"/>
+                          <w:r>
+                            <w:rPr>
+                              <w:rFonts w:cstheme="minorHAnsi"/>
+                              <w:sz w:val="24"/>
+                              <w:szCs w:val="24"/>
+                            </w:rPr>
+                            <w:t>Rienk</w:t>
+                          </w:r>
+                          <w:proofErr w:type="spellEnd"/>
+                          <w:r>
+                            <w:rPr>
+                              <w:rFonts w:cstheme="minorHAnsi"/>
+                              <w:sz w:val="24"/>
+                              <w:szCs w:val="24"/>
+                            </w:rPr>
+                            <w:t xml:space="preserve"> </w:t>
+                          </w:r>
+                          <w:proofErr w:type="spellStart"/>
+                          <w:r>
+                            <w:rPr>
+                              <w:rFonts w:cstheme="minorHAnsi"/>
+                              <w:sz w:val="24"/>
+                              <w:szCs w:val="24"/>
+                            </w:rPr>
+                            <w:t>Heins</w:t>
+                          </w:r>
+                          <w:proofErr w:type="spellEnd"/>
+                          <w:r>
+                            <w:rPr>
+                              <w:rFonts w:cstheme="minorHAnsi"/>
+                              <w:sz w:val="24"/>
+                              <w:szCs w:val="24"/>
+                            </w:rPr>
+                            <w:t>, Pascal Visser</w:t>
+                          </w:r>
+                        </w:p>
+                        <w:p>
+                          <w:pPr>
+                            <w:jc w:val="right"/>
+                            <w:rPr>
+                              <w:rFonts w:cstheme="minorHAnsi"/>
+                              <w:sz w:val="24"/>
+                              <w:szCs w:val="24"/>
+                            </w:rPr>
+                          </w:pPr>
+                          <w:r>
+                            <w:rPr>
+                              <w:rFonts w:cstheme="minorHAnsi"/>
+                              <w:b/>
+                              <w:bCs/>
+                              <w:sz w:val="24"/>
+                              <w:szCs w:val="24"/>
+                            </w:rPr>
+                            <w:t>Student numbers:</w:t>
+                          </w:r>
+                          <w:r>
+                            <w:rPr>
+                              <w:rFonts w:cstheme="minorHAnsi"/>
+                              <w:sz w:val="24"/>
+                              <w:szCs w:val="24"/>
+                            </w:rPr>
+                            <w:t xml:space="preserve"> 403046, 390628, </w:t>
+                          </w:r>
+                          <w:r>
+                            <w:rPr>
+                              <w:rFonts w:cstheme="minorHAnsi"/>
+                              <w:sz w:val="24"/>
+                              <w:szCs w:val="24"/>
+                            </w:rPr>
+                            <w:t>410729</w:t>
+                          </w:r>
+                        </w:p>
+                        <w:p>
+                          <w:pPr>
+                            <w:jc w:val="right"/>
+                            <w:rPr>
+                              <w:rFonts w:cstheme="minorHAnsi"/>
+                              <w:sz w:val="24"/>
+                              <w:szCs w:val="24"/>
+                            </w:rPr>
+                          </w:pPr>
+                          <w:r>
+                            <w:rPr>
+                              <w:rFonts w:cstheme="minorHAnsi"/>
+                              <w:b/>
+                              <w:bCs/>
+                              <w:sz w:val="24"/>
+                              <w:szCs w:val="24"/>
+                            </w:rPr>
+                            <w:t>Class:</w:t>
+                          </w:r>
+                          <w:r>
+                            <w:rPr>
+                              <w:rFonts w:cstheme="minorHAnsi"/>
+                              <w:sz w:val="24"/>
+                              <w:szCs w:val="24"/>
+                            </w:rPr>
+                            <w:t xml:space="preserve"> </w:t>
+                          </w:r>
+                          <w:r>
+                            <w:rPr>
+                              <w:rFonts w:cstheme="minorHAnsi"/>
+                              <w:sz w:val="24"/>
+                              <w:szCs w:val="24"/>
+                            </w:rPr>
+                            <w:t>BFV3</w:t>
+                          </w:r>
+                        </w:p>
+                        <w:p>
+                          <w:pPr>
+                            <w:jc w:val="right"/>
+                            <w:rPr>
+                              <w:rFonts w:cstheme="minorHAnsi"/>
+                              <w:sz w:val="24"/>
+                              <w:szCs w:val="24"/>
+                            </w:rPr>
+                          </w:pPr>
+                          <w:r>
+                            <w:rPr>
+                              <w:rFonts w:cstheme="minorHAnsi"/>
+                              <w:b/>
+                              <w:bCs/>
+                              <w:sz w:val="24"/>
+                              <w:szCs w:val="24"/>
+                            </w:rPr>
+                            <w:t>Date:</w:t>
+                          </w:r>
+                          <w:r>
+                            <w:rPr>
+                              <w:rFonts w:cstheme="minorHAnsi"/>
+                              <w:sz w:val="24"/>
+                              <w:szCs w:val="24"/>
+                            </w:rPr>
+                            <w:t xml:space="preserve"> </w:t>
+                          </w:r>
+                          <w:r>
+                            <w:rPr>
+                              <w:rFonts w:cstheme="minorHAnsi"/>
+                              <w:sz w:val="24"/>
+                              <w:szCs w:val="24"/>
+                            </w:rPr>
+                            <w:t>27-06-2022</w:t>
+                          </w:r>
+                        </w:p>
+                        <w:p>
+                          <w:pPr>
+                            <w:pStyle w:val="Geenafstand"/>
+                            <w:jc w:val="right"/>
+                            <w:rPr>
+                              <w:color w:val="595959" w:themeColor="text1" w:themeTint="A6"/>
+                              <w:sz w:val="18"/>
+                              <w:szCs w:val="18"/>
+                            </w:rPr>
+                          </w:pPr>
+                          <w:r>
+                            <w:rPr>
+                              <w:rFonts w:cstheme="minorHAnsi"/>
+                              <w:b/>
+                              <w:bCs/>
+                              <w:sz w:val="24"/>
+                              <w:szCs w:val="24"/>
+                            </w:rPr>
+                            <w:t>Teacher:</w:t>
+                          </w:r>
+                          <w:r>
+                            <w:rPr>
+                              <w:rFonts w:cstheme="minorHAnsi"/>
+                              <w:sz w:val="24"/>
+                              <w:szCs w:val="24"/>
+                            </w:rPr>
+                            <w:t xml:space="preserve"> </w:t>
+                          </w:r>
+                          <w:r>
+                            <w:rPr>
+                              <w:rFonts w:cstheme="minorHAnsi"/>
+                              <w:sz w:val="24"/>
+                              <w:szCs w:val="24"/>
+                            </w:rPr>
+                            <w:t xml:space="preserve">Dave R.M. </w:t>
+                          </w:r>
+                          <w:proofErr w:type="spellStart"/>
+                          <w:r>
+                            <w:rPr>
+                              <w:rFonts w:cstheme="minorHAnsi"/>
+                              <w:sz w:val="24"/>
+                              <w:szCs w:val="24"/>
+                            </w:rPr>
+                            <w:t>Langers</w:t>
+                          </w:r>
+                          <w:proofErr w:type="spellEnd"/>
+                        </w:p>
+                      </w:txbxContent>
+                    </v:textbox>
+                    <w10:wrap type="square" anchorx="page" anchory="page"/>
+                  </v:shape>
+                </w:pict>
+              </mc:Fallback>
+            </mc:AlternateContent>
+          </w:r>
+          <w:r>
+            <w:rPr>
+              <w:rFonts w:cstheme="minorHAnsi"/>
+              <w:noProof/>
+            </w:rPr>
+            <w:drawing>
+              <wp:anchor distT="0" distB="0" distL="114300" distR="114300" simplePos="0" relativeHeight="251660288" behindDoc="0" locked="0" layoutInCell="1" allowOverlap="1" wp14:anchorId="46C118B8" wp14:editId="6BDF7EA1">
+                <wp:simplePos x="0" y="0"/>
+                <wp:positionH relativeFrom="margin">
+                  <wp:posOffset>-99695</wp:posOffset>
+                </wp:positionH>
+                <wp:positionV relativeFrom="paragraph">
+                  <wp:posOffset>1449070</wp:posOffset>
+                </wp:positionV>
+                <wp:extent cx="2822575" cy="2179320"/>
+                <wp:effectExtent l="0" t="0" r="0" b="0"/>
+                <wp:wrapThrough wrapText="bothSides">
+                  <wp:wrapPolygon edited="0">
+                    <wp:start x="5831" y="0"/>
+                    <wp:lineTo x="1458" y="1699"/>
+                    <wp:lineTo x="583" y="2266"/>
+                    <wp:lineTo x="729" y="3021"/>
+                    <wp:lineTo x="146" y="4720"/>
+                    <wp:lineTo x="0" y="6608"/>
+                    <wp:lineTo x="0" y="9629"/>
+                    <wp:lineTo x="729" y="15105"/>
+                    <wp:lineTo x="1020" y="19070"/>
+                    <wp:lineTo x="2041" y="21147"/>
+                    <wp:lineTo x="3353" y="21336"/>
+                    <wp:lineTo x="4519" y="21336"/>
+                    <wp:lineTo x="17056" y="21336"/>
+                    <wp:lineTo x="19535" y="21336"/>
+                    <wp:lineTo x="19681" y="21147"/>
+                    <wp:lineTo x="20555" y="18881"/>
+                    <wp:lineTo x="20847" y="15105"/>
+                    <wp:lineTo x="21430" y="9629"/>
+                    <wp:lineTo x="21430" y="6797"/>
+                    <wp:lineTo x="21284" y="1322"/>
+                    <wp:lineTo x="18223" y="755"/>
+                    <wp:lineTo x="7289" y="0"/>
+                    <wp:lineTo x="5831" y="0"/>
+                  </wp:wrapPolygon>
+                </wp:wrapThrough>
+                <wp:docPr id="3" name="Afbeelding 3"/>
+                <wp:cNvGraphicFramePr>
+                  <a:graphicFrameLocks xmlns:a="http://schemas.openxmlformats.org/drawingml/2006/main" noChangeAspect="1"/>
+                </wp:cNvGraphicFramePr>
+                <a:graphic xmlns:a="http://schemas.openxmlformats.org/drawingml/2006/main">
+                  <a:graphicData uri="http://schemas.openxmlformats.org/drawingml/2006/picture">
+                    <pic:pic xmlns:pic="http://schemas.openxmlformats.org/drawingml/2006/picture">
+                      <pic:nvPicPr>
+                        <pic:cNvPr id="3" name="Afbeelding 3"/>
+                        <pic:cNvPicPr/>
+                      </pic:nvPicPr>
+                      <pic:blipFill>
+                        <a:blip r:embed="rId11">
+                          <a:extLst>
+                            <a:ext uri="{28A0092B-C50C-407E-A947-70E740481C1C}">
+                              <a14:useLocalDpi xmlns:a14="http://schemas.microsoft.com/office/drawing/2010/main" val="0"/>
+                            </a:ext>
+                          </a:extLst>
+                        </a:blip>
+                        <a:stretch>
+                          <a:fillRect/>
+                        </a:stretch>
+                      </pic:blipFill>
+                      <pic:spPr>
+                        <a:xfrm>
+                          <a:off x="0" y="0"/>
+                          <a:ext cx="2822575" cy="2179320"/>
+                        </a:xfrm>
+                        <a:prstGeom prst="rect">
+                          <a:avLst/>
+                        </a:prstGeom>
+                      </pic:spPr>
+                    </pic:pic>
+                  </a:graphicData>
+                </a:graphic>
+                <wp14:sizeRelH relativeFrom="page">
+                  <wp14:pctWidth>0</wp14:pctWidth>
+                </wp14:sizeRelH>
+                <wp14:sizeRelV relativeFrom="page">
+                  <wp14:pctHeight>0</wp14:pctHeight>
+                </wp14:sizeRelV>
+              </wp:anchor>
+            </w:drawing>
+          </w:r>
+          <w:r>
+            <w:rPr>
+              <w:rStyle w:val="Hyperlink"/>
+              <w:noProof/>
+            </w:rPr>
+            <w:drawing>
+              <wp:anchor distT="0" distB="0" distL="114300" distR="114300" simplePos="0" relativeHeight="251698176" behindDoc="0" locked="0" layoutInCell="1" allowOverlap="1" wp14:anchorId="0E810135" wp14:editId="3B783E7C">
+                <wp:simplePos x="0" y="0"/>
+                <wp:positionH relativeFrom="margin">
+                  <wp:posOffset>3154680</wp:posOffset>
+                </wp:positionH>
+                <wp:positionV relativeFrom="paragraph">
+                  <wp:posOffset>865505</wp:posOffset>
+                </wp:positionV>
+                <wp:extent cx="2200910" cy="2773680"/>
+                <wp:effectExtent l="0" t="0" r="8890" b="7620"/>
+                <wp:wrapThrough wrapText="bothSides">
+                  <wp:wrapPolygon edited="0">
+                    <wp:start x="374" y="0"/>
+                    <wp:lineTo x="0" y="297"/>
+                    <wp:lineTo x="0" y="1929"/>
+                    <wp:lineTo x="3739" y="2819"/>
+                    <wp:lineTo x="8039" y="4747"/>
+                    <wp:lineTo x="7104" y="4747"/>
+                    <wp:lineTo x="4861" y="6082"/>
+                    <wp:lineTo x="4861" y="7121"/>
+                    <wp:lineTo x="3365" y="7863"/>
+                    <wp:lineTo x="1870" y="9198"/>
+                    <wp:lineTo x="1309" y="11720"/>
+                    <wp:lineTo x="0" y="14242"/>
+                    <wp:lineTo x="0" y="15577"/>
+                    <wp:lineTo x="935" y="16615"/>
+                    <wp:lineTo x="1870" y="18989"/>
+                    <wp:lineTo x="1870" y="20176"/>
+                    <wp:lineTo x="4674" y="21363"/>
+                    <wp:lineTo x="7478" y="21511"/>
+                    <wp:lineTo x="19257" y="21511"/>
+                    <wp:lineTo x="19070" y="16615"/>
+                    <wp:lineTo x="20752" y="14242"/>
+                    <wp:lineTo x="21500" y="12165"/>
+                    <wp:lineTo x="21500" y="8308"/>
+                    <wp:lineTo x="20939" y="8011"/>
+                    <wp:lineTo x="17387" y="7121"/>
+                    <wp:lineTo x="17574" y="4747"/>
+                    <wp:lineTo x="18509" y="4451"/>
+                    <wp:lineTo x="18883" y="3412"/>
+                    <wp:lineTo x="18509" y="890"/>
+                    <wp:lineTo x="15892" y="0"/>
+                    <wp:lineTo x="11591" y="0"/>
+                    <wp:lineTo x="374" y="0"/>
+                  </wp:wrapPolygon>
+                </wp:wrapThrough>
+                <wp:docPr id="36" name="Afbeelding 36"/>
+                <wp:cNvGraphicFramePr>
+                  <a:graphicFrameLocks xmlns:a="http://schemas.openxmlformats.org/drawingml/2006/main" noChangeAspect="1"/>
+                </wp:cNvGraphicFramePr>
+                <a:graphic xmlns:a="http://schemas.openxmlformats.org/drawingml/2006/main">
+                  <a:graphicData uri="http://schemas.openxmlformats.org/drawingml/2006/picture">
+                    <pic:pic xmlns:pic="http://schemas.openxmlformats.org/drawingml/2006/picture">
+                      <pic:nvPicPr>
+                        <pic:cNvPr id="0" name="Picture 2"/>
+                        <pic:cNvPicPr>
+                          <a:picLocks noChangeAspect="1" noChangeArrowheads="1"/>
+                        </pic:cNvPicPr>
+                      </pic:nvPicPr>
+                      <pic:blipFill>
+                        <a:blip r:embed="rId12">
+                          <a:extLst>
+                            <a:ext uri="{28A0092B-C50C-407E-A947-70E740481C1C}">
+                              <a14:useLocalDpi xmlns:a14="http://schemas.microsoft.com/office/drawing/2010/main" val="0"/>
+                            </a:ext>
+                          </a:extLst>
+                        </a:blip>
+                        <a:srcRect/>
+                        <a:stretch>
+                          <a:fillRect/>
+                        </a:stretch>
+                      </pic:blipFill>
+                      <pic:spPr bwMode="auto">
+                        <a:xfrm>
+                          <a:off x="0" y="0"/>
+                          <a:ext cx="2200910" cy="2773680"/>
+                        </a:xfrm>
+                        <a:prstGeom prst="rect">
+                          <a:avLst/>
+                        </a:prstGeom>
+                        <a:noFill/>
+                      </pic:spPr>
+                    </pic:pic>
+                  </a:graphicData>
+                </a:graphic>
+                <wp14:sizeRelH relativeFrom="page">
+                  <wp14:pctWidth>0</wp14:pctWidth>
+                </wp14:sizeRelH>
+                <wp14:sizeRelV relativeFrom="page">
+                  <wp14:pctHeight>0</wp14:pctHeight>
+                </wp14:sizeRelV>
+              </wp:anchor>
+            </w:drawing>
+          </w:r>
+          <w:r>
+            <w:rPr>
+              <w:noProof/>
+            </w:rPr>
+            <mc:AlternateContent>
+              <mc:Choice Requires="wps">
+                <w:drawing>
+                  <wp:anchor distT="0" distB="0" distL="114300" distR="114300" simplePos="0" relativeHeight="251696128" behindDoc="0" locked="0" layoutInCell="1" allowOverlap="1" wp14:anchorId="72FA914D" wp14:editId="05BB4100">
+                    <wp:simplePos x="0" y="0"/>
+                    <wp:positionH relativeFrom="margin">
+                      <wp:align>center</wp:align>
+                    </wp:positionH>
+                    <wp:positionV relativeFrom="page">
+                      <wp:posOffset>7103745</wp:posOffset>
+                    </wp:positionV>
+                    <wp:extent cx="7315200" cy="1009650"/>
+                    <wp:effectExtent l="0" t="0" r="0" b="6350"/>
+                    <wp:wrapSquare wrapText="bothSides"/>
+                    <wp:docPr id="153" name="Text Box 153"/>
+                    <wp:cNvGraphicFramePr/>
+                    <a:graphic xmlns:a="http://schemas.openxmlformats.org/drawingml/2006/main">
+                      <a:graphicData uri="http://schemas.microsoft.com/office/word/2010/wordprocessingShape">
+                        <wps:wsp>
+                          <wps:cNvSpPr txBox="1"/>
+                          <wps:spPr>
+                            <a:xfrm>
+                              <a:off x="0" y="0"/>
+                              <a:ext cx="7315200" cy="1009650"/>
+                            </a:xfrm>
+                            <a:prstGeom prst="rect">
+                              <a:avLst/>
+                            </a:prstGeom>
+                            <a:noFill/>
+                            <a:ln w="6350">
+                              <a:noFill/>
+                            </a:ln>
+                            <a:effectLst/>
+                          </wps:spPr>
+                          <wps:style>
+                            <a:lnRef idx="0">
+                              <a:schemeClr val="accent1"/>
+                            </a:lnRef>
+                            <a:fillRef idx="0">
+                              <a:schemeClr val="accent1"/>
+                            </a:fillRef>
+                            <a:effectRef idx="0">
+                              <a:schemeClr val="accent1"/>
+                            </a:effectRef>
+                            <a:fontRef idx="minor">
+                              <a:schemeClr val="dk1"/>
+                            </a:fontRef>
+                          </wps:style>
+                          <wps:txbx>
+                            <w:txbxContent>
+                              <w:p>
+                                <w:pPr>
+                                  <w:pStyle w:val="Geenafstand"/>
+                                  <w:rPr>
+                                    <w:color w:val="4F81BD" w:themeColor="accent1"/>
+                                    <w:sz w:val="28"/>
+                                    <w:szCs w:val="28"/>
+                                  </w:rPr>
+                                </w:pPr>
+                              </w:p>
+                              <w:sdt>
+                                <w:sdtPr>
+                                  <w:rPr>
+                                    <w:rFonts w:cstheme="minorHAnsi"/>
+                                    <w:i/>
+                                  </w:rPr>
+                                  <w:alias w:val="Abstract"/>
+                                  <w:tag w:val=""/>
+                                  <w:id w:val="1375273687"/>
+                                  <w:dataBinding w:prefixMappings="xmlns:ns0='http://schemas.microsoft.com/office/2006/coverPageProps' " w:xpath="/ns0:CoverPageProperties[1]/ns0:Abstract[1]" w:storeItemID="{55AF091B-3C7A-41E3-B477-F2FDAA23CFDA}"/>
+                                  <w:text w:multiLine="1"/>
+                                </w:sdtPr>
+                                <w:sdtContent>
+                                  <w:p>
+                                    <w:pPr>
+                                      <w:pStyle w:val="Geenafstand"/>
+                                      <w:jc w:val="right"/>
+                                      <w:rPr>
+                                        <w:color w:val="595959" w:themeColor="text1" w:themeTint="A6"/>
+                                        <w:sz w:val="20"/>
+                                        <w:szCs w:val="20"/>
+                                      </w:rPr>
+                                    </w:pPr>
+                                    <w:r>
+                                      <w:rPr>
+                                        <w:rFonts w:cstheme="minorHAnsi"/>
+                                        <w:i/>
+                                      </w:rPr>
+                                      <w:t>Calculate the rate of bioplastic degradation with the aid of machine learning</w:t>
+                                    </w:r>
+                                  </w:p>
+                                </w:sdtContent>
+                              </w:sdt>
+                            </w:txbxContent>
+                          </wps:txbx>
+                          <wps:bodyPr rot="0" spcFirstLastPara="0" vertOverflow="overflow" horzOverflow="overflow" vert="horz" wrap="square" lIns="1600200" tIns="0" rIns="685800" bIns="0" numCol="1" spcCol="0" rtlCol="0" fromWordArt="0" anchor="t" anchorCtr="0" forceAA="0" compatLnSpc="1">
+                            <a:prstTxWarp prst="textNoShape">
+                              <a:avLst/>
+                            </a:prstTxWarp>
+                            <a:spAutoFit/>
+                          </wps:bodyPr>
+                        </wps:wsp>
+                      </a:graphicData>
+                    </a:graphic>
+                    <wp14:sizeRelH relativeFrom="page">
+                      <wp14:pctWidth>94100</wp14:pctWidth>
+                    </wp14:sizeRelH>
+                    <wp14:sizeRelV relativeFrom="page">
+                      <wp14:pctHeight>10000</wp14:pctHeight>
+                    </wp14:sizeRelV>
+                  </wp:anchor>
+                </w:drawing>
+              </mc:Choice>
+              <mc:Fallback>
+                <w:pict>
+                  <v:shape w14:anchorId="72FA914D" id="Text Box 153" o:spid="_x0000_s1028" type="#_x0000_t202" style="position:absolute;margin-left:0;margin-top:559.35pt;width:8in;height:79.5pt;z-index:251696128;visibility:visible;mso-wrap-style:square;mso-width-percent:941;mso-height-percent:100;mso-wrap-distance-left:9pt;mso-wrap-distance-top:0;mso-wrap-distance-right:9pt;mso-wrap-distance-bottom:0;mso-position-horizontal:center;mso-position-horizontal-relative:margin;mso-position-vertical:absolute;mso-position-vertical-relative:page;mso-width-percent:941;mso-height-percent:100;mso-width-relative:page;mso-height-relative:page;v-text-anchor:top" o:gfxdata="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" filled="f" stroked="f" strokeweight=".5pt">
+                    <v:textbox style="mso-fit-shape-to-text:t" inset="126pt,0,54pt,0">
+                      <w:txbxContent>
+                        <w:p>
+                          <w:pPr>
+                            <w:pStyle w:val="Geenafstand"/>
+                            <w:rPr>
+                              <w:color w:val="4F81BD" w:themeColor="accent1"/>
+                              <w:sz w:val="28"/>
+                              <w:szCs w:val="28"/>
+                            </w:rPr>
+                          </w:pPr>
+                        </w:p>
+                        <w:sdt>
+                          <w:sdtPr>
+                            <w:rPr>
+                              <w:rFonts w:cstheme="minorHAnsi"/>
+                              <w:i/>
+                            </w:rPr>
+                            <w:alias w:val="Abstract"/>
+                            <w:tag w:val=""/>
+                            <w:id w:val="1375273687"/>
+                            <w:dataBinding w:prefixMappings="xmlns:ns0='http://schemas.microsoft.com/office/2006/coverPageProps' " w:xpath="/ns0:CoverPageProperties[1]/ns0:Abstract[1]" w:storeItemID="{55AF091B-3C7A-41E3-B477-F2FDAA23CFDA}"/>
+                            <w:text w:multiLine="1"/>
+                          </w:sdtPr>
+                          <w:sdtContent>
+                            <w:p>
+                              <w:pPr>
+                                <w:pStyle w:val="Geenafstand"/>
+                                <w:jc w:val="right"/>
+                                <w:rPr>
+                                  <w:color w:val="595959" w:themeColor="text1" w:themeTint="A6"/>
+                                  <w:sz w:val="20"/>
+                                  <w:szCs w:val="20"/>
+                                </w:rPr>
+                              </w:pPr>
+                              <w:r>
+                                <w:rPr>
+                                  <w:rFonts w:cstheme="minorHAnsi"/>
+                                  <w:i/>
+                                </w:rPr>
+                                <w:t>Calculate the rate of bioplastic degradation with the aid of machine learning</w:t>
+                              </w:r>
+                            </w:p>
+                          </w:sdtContent>
+                        </w:sdt>
+                      </w:txbxContent>
+                    </v:textbox>
+                    <w10:wrap type="square" anchorx="margin" anchory="page"/>
+                  </v:shape>
+                </w:pict>
+              </mc:Fallback>
+            </mc:AlternateContent>
+          </w:r>
+          <w:r>
+            <w:rPr>
+              <w:rStyle w:val="Hyperlink"/>
+              <w:noProof/>
+            </w:rPr>
+            <w:br w:type="page"/>
+          </w:r>
+        </w:p>
+      </w:sdtContent>
+    </w:sdt>
+    <w:p>
+      <w:pPr>
+        <w:rPr>
           <w:noProof/>
-        </w:rPr>
-        <w:drawing>
-          <wp:anchor distT="0" distB="0" distL="114300" distR="114300" simplePos="0" relativeHeight="251660288" behindDoc="0" locked="0" layoutInCell="1" allowOverlap="1" wp14:anchorId="46C118B8" wp14:editId="78DE1744">
-            <wp:simplePos x="0" y="0"/>
-            <wp:positionH relativeFrom="margin">
-              <wp:posOffset>-635</wp:posOffset>
-            </wp:positionH>
-            <wp:positionV relativeFrom="paragraph">
-              <wp:posOffset>80010</wp:posOffset>
-            </wp:positionV>
-            <wp:extent cx="2822575" cy="2179320"/>
-            <wp:effectExtent l="0" t="0" r="0" b="0"/>
-            <wp:wrapThrough wrapText="bothSides">
-              <wp:wrapPolygon edited="0">
-                <wp:start x="5831" y="0"/>
-                <wp:lineTo x="1458" y="1699"/>
-                <wp:lineTo x="583" y="2266"/>
-                <wp:lineTo x="729" y="3021"/>
-                <wp:lineTo x="146" y="4720"/>
-                <wp:lineTo x="0" y="6608"/>
-                <wp:lineTo x="0" y="9629"/>
-                <wp:lineTo x="729" y="15105"/>
-                <wp:lineTo x="1020" y="19070"/>
-                <wp:lineTo x="2041" y="21147"/>
-                <wp:lineTo x="3353" y="21336"/>
-                <wp:lineTo x="4519" y="21336"/>
-                <wp:lineTo x="17056" y="21336"/>
-                <wp:lineTo x="19535" y="21336"/>
-                <wp:lineTo x="19681" y="21147"/>
-                <wp:lineTo x="20555" y="18881"/>
-                <wp:lineTo x="20847" y="15105"/>
-                <wp:lineTo x="21430" y="9629"/>
-                <wp:lineTo x="21430" y="6797"/>
-                <wp:lineTo x="21284" y="1322"/>
-                <wp:lineTo x="18223" y="755"/>
-                <wp:lineTo x="7289" y="0"/>
-                <wp:lineTo x="5831" y="0"/>
-              </wp:wrapPolygon>
-            </wp:wrapThrough>
-            <wp:docPr id="3" name="Afbeelding 3"/>
-            <wp:cNvGraphicFramePr>
-              <a:graphicFrameLocks xmlns:a="http://schemas.openxmlformats.org/drawingml/2006/main" noChangeAspect="1"/>
-            </wp:cNvGraphicFramePr>
-            <a:graphic xmlns:a="http://schemas.openxmlformats.org/drawingml/2006/main">
-              <a:graphicData uri="http://schemas.openxmlformats.org/drawingml/2006/picture">
-                <pic:pic xmlns:pic="http://schemas.openxmlformats.org/drawingml/2006/picture">
-                  <pic:nvPicPr>
-                    <pic:cNvPr id="3" name="Afbeelding 3"/>
-                    <pic:cNvPicPr/>
-                  </pic:nvPicPr>
-                  <pic:blipFill>
-                    <a:blip r:embed="rId9">
-                      <a:extLst>
-                        <a:ext uri="{28A0092B-C50C-407E-A947-70E740481C1C}">
-                          <a14:useLocalDpi xmlns:a14="http://schemas.microsoft.com/office/drawing/2010/main" val="0"/>
-                        </a:ext>
-                      </a:extLst>
-                    </a:blip>
-                    <a:stretch>
-                      <a:fillRect/>
-                    </a:stretch>
-                  </pic:blipFill>
-                  <pic:spPr>
-                    <a:xfrm>
-                      <a:off x="0" y="0"/>
-                      <a:ext cx="2822575" cy="2179320"/>
-                    </a:xfrm>
-                    <a:prstGeom prst="rect">
-                      <a:avLst/>
-                    </a:prstGeom>
-                  </pic:spPr>
-                </pic:pic>
-              </a:graphicData>
-            </a:graphic>
-            <wp14:sizeRelH relativeFrom="page">
-              <wp14:pctWidth>0</wp14:pctWidth>
-            </wp14:sizeRelH>
-            <wp14:sizeRelV relativeFrom="page">
-              <wp14:pctHeight>0</wp14:pctHeight>
-            </wp14:sizeRelV>
-          </wp:anchor>
-        </w:drawing>
-      </w:r>
-    </w:p>
-    <w:p>
-      <w:pPr>
-        <w:jc w:val="center"/>
-        <w:rPr>
-          <w:rFonts w:cstheme="minorHAnsi"/>
-        </w:rPr>
-      </w:pPr>
-    </w:p>
-    <w:p>
-      <w:pPr>
-        <w:jc w:val="center"/>
-        <w:rPr>
-          <w:rFonts w:cstheme="minorHAnsi"/>
-        </w:rPr>
-      </w:pPr>
-    </w:p>
-    <w:p>
-      <w:pPr>
-        <w:jc w:val="center"/>
-        <w:rPr>
-          <w:rFonts w:cstheme="minorHAnsi"/>
-        </w:rPr>
-      </w:pPr>
-    </w:p>
-    <w:p>
-      <w:pPr>
-        <w:jc w:val="center"/>
-        <w:rPr>
-          <w:rFonts w:cstheme="minorHAnsi"/>
-        </w:rPr>
-      </w:pPr>
-    </w:p>
-    <w:p>
-      <w:pPr>
-        <w:jc w:val="center"/>
-        <w:rPr>
-          <w:rFonts w:cstheme="minorHAnsi"/>
-        </w:rPr>
-      </w:pPr>
-    </w:p>
-    <w:p>
-      <w:pPr>
-        <w:jc w:val="center"/>
+          <w:color w:val="0000FF" w:themeColor="hyperlink"/>
+          <w:u w:val="single"/>
+        </w:rPr>
+      </w:pPr>
+      <w:r>
         <w:rPr>
           <w:rFonts w:cstheme="minorHAnsi"/>
           <w:sz w:val="24"/>
           <w:szCs w:val="24"/>
         </w:rPr>
-      </w:pPr>
-    </w:p>
-    <w:p>
-      <w:pPr>
-        <w:jc w:val="center"/>
-        <w:rPr>
-          <w:rFonts w:cstheme="minorHAnsi"/>
-          <w:sz w:val="24"/>
-          <w:szCs w:val="24"/>
-        </w:rPr>
-      </w:pPr>
-    </w:p>
-    <w:p>
-      <w:pPr>
-        <w:jc w:val="center"/>
-        <w:rPr>
-          <w:rFonts w:cstheme="minorHAnsi"/>
-          <w:sz w:val="24"/>
-          <w:szCs w:val="24"/>
-        </w:rPr>
-      </w:pPr>
-    </w:p>
-    <w:p>
-      <w:pPr>
-        <w:jc w:val="center"/>
-        <w:rPr>
-          <w:rFonts w:cstheme="minorHAnsi"/>
-          <w:sz w:val="24"/>
-          <w:szCs w:val="24"/>
-        </w:rPr>
-      </w:pPr>
-    </w:p>
-    <w:p>
-      <w:pPr>
-        <w:jc w:val="right"/>
-        <w:rPr>
-          <w:rFonts w:cstheme="minorHAnsi"/>
-          <w:sz w:val="24"/>
-          <w:szCs w:val="24"/>
-          <w:lang w:val="nl-NL"/>
-        </w:rPr>
-      </w:pPr>
-      <w:r>
-        <w:rPr>
-          <w:rFonts w:cstheme="minorHAnsi"/>
-          <w:sz w:val="24"/>
-          <w:szCs w:val="24"/>
-          <w:lang w:val="nl-NL"/>
-        </w:rPr>
-        <w:t xml:space="preserve">Pascal Visser, Rob Meulenkamp, </w:t>
-      </w:r>
-      <w:proofErr w:type="spellStart"/>
-      <w:r>
-        <w:rPr>
-          <w:rFonts w:cstheme="minorHAnsi"/>
-          <w:sz w:val="24"/>
-          <w:szCs w:val="24"/>
-          <w:lang w:val="nl-NL"/>
-        </w:rPr>
-        <w:t>Rie</w:t>
-      </w:r>
-      <w:r>
-        <w:rPr>
-          <w:rFonts w:cstheme="minorHAnsi"/>
-          <w:sz w:val="24"/>
-          <w:szCs w:val="24"/>
-          <w:lang w:val="nl-NL"/>
-        </w:rPr>
-        <w:t>nk</w:t>
-      </w:r>
-      <w:proofErr w:type="spellEnd"/>
-      <w:r>
-        <w:rPr>
-          <w:rFonts w:cstheme="minorHAnsi"/>
-          <w:sz w:val="24"/>
-          <w:szCs w:val="24"/>
-          <w:lang w:val="nl-NL"/>
-        </w:rPr>
-        <w:t xml:space="preserve"> Heins</w:t>
-      </w:r>
-    </w:p>
-    <w:p>
-      <w:pPr>
-        <w:jc w:val="right"/>
-        <w:rPr>
-          <w:rFonts w:cstheme="minorHAnsi"/>
-          <w:sz w:val="24"/>
-          <w:szCs w:val="24"/>
-        </w:rPr>
-      </w:pPr>
-      <w:r>
-        <w:rPr>
-          <w:rFonts w:cstheme="minorHAnsi"/>
-          <w:sz w:val="24"/>
-          <w:szCs w:val="24"/>
-        </w:rPr>
-        <w:t>410729</w:t>
-      </w:r>
-    </w:p>
-    <w:p>
-      <w:pPr>
-        <w:jc w:val="right"/>
-        <w:rPr>
-          <w:rFonts w:cstheme="minorHAnsi"/>
-          <w:sz w:val="24"/>
-          <w:szCs w:val="24"/>
-        </w:rPr>
-      </w:pPr>
-      <w:r>
-        <w:rPr>
-          <w:rFonts w:cstheme="minorHAnsi"/>
-          <w:sz w:val="24"/>
-          <w:szCs w:val="24"/>
-        </w:rPr>
-        <w:t>BFV3</w:t>
-      </w:r>
-    </w:p>
-    <w:p>
-      <w:pPr>
-        <w:jc w:val="right"/>
-        <w:rPr>
-          <w:rFonts w:cstheme="minorHAnsi"/>
-          <w:sz w:val="24"/>
-          <w:szCs w:val="24"/>
-        </w:rPr>
-      </w:pPr>
-      <w:r>
-        <w:rPr>
-          <w:rFonts w:cstheme="minorHAnsi"/>
-          <w:sz w:val="24"/>
-          <w:szCs w:val="24"/>
-        </w:rPr>
-        <w:t>27-06-2022</w:t>
-      </w:r>
-    </w:p>
-    <w:p>
-      <w:pPr>
-        <w:jc w:val="right"/>
-        <w:rPr>
-          <w:rFonts w:cstheme="minorHAnsi"/>
-          <w:sz w:val="24"/>
-          <w:szCs w:val="24"/>
-        </w:rPr>
-      </w:pPr>
-      <w:r>
-        <w:rPr>
-          <w:rFonts w:cstheme="minorHAnsi"/>
-          <w:sz w:val="24"/>
-          <w:szCs w:val="24"/>
-        </w:rPr>
-        <w:t xml:space="preserve">Dave R.M. </w:t>
-      </w:r>
-      <w:proofErr w:type="spellStart"/>
-      <w:r>
-        <w:rPr>
-          <w:rFonts w:cstheme="minorHAnsi"/>
-          <w:sz w:val="24"/>
-          <w:szCs w:val="24"/>
-        </w:rPr>
-        <w:t>Langers</w:t>
-      </w:r>
-      <w:proofErr w:type="spellEnd"/>
-    </w:p>
-    <w:p>
-      <w:pPr>
-        <w:rPr>
-          <w:rFonts w:cstheme="minorHAnsi"/>
-          <w:sz w:val="24"/>
-          <w:szCs w:val="24"/>
-        </w:rPr>
-      </w:pPr>
-      <w:r>
-        <w:rPr>
-          <w:rFonts w:cstheme="minorHAnsi"/>
-          <w:sz w:val="24"/>
-          <w:szCs w:val="24"/>
-        </w:rPr>
-        <w:br w:type="page"/>
-      </w:r>
-    </w:p>
-    <w:p>
-      <w:pPr>
-        <w:rPr>
-          <w:rFonts w:cstheme="minorHAnsi"/>
-          <w:sz w:val="24"/>
-          <w:szCs w:val="24"/>
-        </w:rPr>
-      </w:pPr>
-      <w:r>
-        <w:rPr>
-          <w:rFonts w:cstheme="minorHAnsi"/>
-          <w:sz w:val="24"/>
-          <w:szCs w:val="24"/>
-        </w:rPr>
         <w:lastRenderedPageBreak/>
         <w:br w:type="page"/>
       </w:r>
@@ -519,7 +1510,7 @@
       <w:pPr>
         <w:pStyle w:val="Kop1"/>
       </w:pPr>
-      <w:bookmarkStart w:id="0" w:name="_Toc107606196"/>
+      <w:bookmarkStart w:id="0" w:name="_Toc107611238"/>
       <w:r>
         <w:lastRenderedPageBreak/>
         <w:t>Preface</w:t>
@@ -562,29 +1553,47 @@
     <w:p>
       <w:pPr>
         <w:spacing w:after="261" w:line="259" w:lineRule="auto"/>
-      </w:pPr>
-      <w:r>
         <w:rPr>
           <w:rFonts w:cstheme="minorHAnsi"/>
           <w:bCs/>
         </w:rPr>
-        <w:t xml:space="preserve">We like to thank them for the help and guidance. </w:t>
-      </w:r>
+        <w:sectPr>
+          <w:headerReference w:type="first" r:id="rId13"/>
+          <w:pgSz w:w="11906" w:h="16838"/>
+          <w:pgMar w:top="1417" w:right="1417" w:bottom="1417" w:left="1417" w:header="708" w:footer="708" w:gutter="0"/>
+          <w:pgNumType w:start="0"/>
+          <w:cols w:space="708"/>
+          <w:titlePg/>
+          <w:docGrid w:linePitch="360"/>
+        </w:sectPr>
+      </w:pPr>
       <w:r>
         <w:rPr>
           <w:rFonts w:cstheme="minorHAnsi"/>
-          <w:b/>
-          <w:sz w:val="24"/>
-          <w:szCs w:val="24"/>
-        </w:rPr>
-        <w:br w:type="page"/>
+          <w:bCs/>
+        </w:rPr>
+        <w:t xml:space="preserve">We like to thank them for the help and </w:t>
+      </w:r>
+      <w:r>
+        <w:rPr>
+          <w:rFonts w:cstheme="minorHAnsi"/>
+          <w:bCs/>
+        </w:rPr>
+        <w:t>guidance</w:t>
+      </w:r>
+      <w:r>
+        <w:rPr>
+          <w:rFonts w:cstheme="minorHAnsi"/>
+          <w:bCs/>
+        </w:rPr>
+        <w:t>.</w:t>
       </w:r>
     </w:p>
     <w:p>
       <w:pPr>
         <w:pStyle w:val="Kop1"/>
       </w:pPr>
-      <w:bookmarkStart w:id="1" w:name="_Toc107606197"/>
+      <w:bookmarkStart w:id="1" w:name="_Toc107611239"/>
       <w:r>
         <w:lastRenderedPageBreak/>
         <w:t>Abstract</w:t>
@@ -661,7 +1670,7 @@
       <w:pPr>
         <w:pStyle w:val="Kop1"/>
       </w:pPr>
-      <w:bookmarkStart w:id="2" w:name="_Toc107606198"/>
+      <w:bookmarkStart w:id="2" w:name="_Toc107611240"/>
       <w:r>
         <w:lastRenderedPageBreak/>
         <w:t>List with abbreviations</w:t>
@@ -808,7 +1817,7 @@
           <w:r>
             <w:fldChar w:fldCharType="separate"/>
           </w:r>
-          <w:hyperlink w:anchor="_Toc107606196" w:history="1">
+          <w:hyperlink w:anchor="_Toc107611238" w:history="1">
             <w:r>
               <w:rPr>
                 <w:rStyle w:val="Hyperlink"/>
@@ -835,7 +1844,7 @@
                 <w:noProof/>
                 <w:webHidden/>
               </w:rPr>
-              <w:instrText xml:space="preserve"> PAGEREF _Toc107606196 \h </w:instrText>
+              <w:instrText xml:space="preserve"> PAGEREF _Toc107611238 \h </w:instrText>
             </w:r>
             <w:r>
               <w:rPr>
@@ -877,7 +1886,7 @@
               <w:noProof/>
             </w:rPr>
           </w:pPr>
-          <w:hyperlink w:anchor="_Toc107606197" w:history="1">
+          <w:hyperlink w:anchor="_Toc107611239" w:history="1">
             <w:r>
               <w:rPr>
                 <w:rStyle w:val="Hyperlink"/>
@@ -904,7 +1913,7 @@
                 <w:noProof/>
                 <w:webHidden/>
               </w:rPr>
-              <w:instrText xml:space="preserve"> PAGEREF _Toc107606197 \h </w:instrText>
+              <w:instrText xml:space="preserve"> PAGEREF _Toc107611239 \h </w:instrText>
             </w:r>
             <w:r>
               <w:rPr>
@@ -924,7 +1933,7 @@
                 <w:noProof/>
                 <w:webHidden/>
               </w:rPr>
-              <w:t>3</w:t>
+              <w:t>4</w:t>
             </w:r>
             <w:r>
               <w:rPr>
@@ -946,7 +1955,7 @@
               <w:noProof/>
             </w:rPr>
           </w:pPr>
-          <w:hyperlink w:anchor="_Toc107606198" w:history="1">
+          <w:hyperlink w:anchor="_Toc107611240" w:history="1">
             <w:r>
               <w:rPr>
                 <w:rStyle w:val="Hyperlink"/>
@@ -973,7 +1982,7 @@
                 <w:noProof/>
                 <w:webHidden/>
               </w:rPr>
-              <w:instrText xml:space="preserve"> PAGEREF _Toc107606198 \h </w:instrText>
+              <w:instrText xml:space="preserve"> PAGEREF _Toc107611240 \h </w:instrText>
             </w:r>
             <w:r>
               <w:rPr>
@@ -993,7 +2002,7 @@
                 <w:noProof/>
                 <w:webHidden/>
               </w:rPr>
-              <w:t>4</w:t>
+              <w:t>5</w:t>
             </w:r>
             <w:r>
               <w:rPr>
@@ -1016,7 +2025,7 @@
               <w:noProof/>
             </w:rPr>
           </w:pPr>
-          <w:hyperlink w:anchor="_Toc107606199" w:history="1">
+          <w:hyperlink w:anchor="_Toc107611241" w:history="1">
             <w:r>
               <w:rPr>
                 <w:rStyle w:val="Hyperlink"/>
@@ -1057,7 +2066,7 @@
                 <w:noProof/>
                 <w:webHidden/>
               </w:rPr>
-              <w:instrText xml:space="preserve"> PAGEREF _Toc107606199 \h </w:instrText>
+              <w:instrText xml:space="preserve"> PAGEREF _Toc107611241 \h </w:instrText>
             </w:r>
             <w:r>
               <w:rPr>
@@ -1077,7 +2086,7 @@
                 <w:noProof/>
                 <w:webHidden/>
               </w:rPr>
-              <w:t>6</w:t>
+              <w:t>7</w:t>
             </w:r>
             <w:r>
               <w:rPr>
@@ -1100,7 +2109,7 @@
               <w:noProof/>
             </w:rPr>
           </w:pPr>
-          <w:hyperlink w:anchor="_Toc107606200" w:history="1">
+          <w:hyperlink w:anchor="_Toc107611242" w:history="1">
             <w:r>
               <w:rPr>
                 <w:rStyle w:val="Hyperlink"/>
@@ -1141,7 +2150,7 @@
                 <w:noProof/>
                 <w:webHidden/>
               </w:rPr>
-              <w:instrText xml:space="preserve"> PAGEREF _Toc107606200 \h </w:instrText>
+              <w:instrText xml:space="preserve"> PAGEREF _Toc107611242 \h </w:instrText>
             </w:r>
             <w:r>
               <w:rPr>
@@ -1161,7 +2170,7 @@
                 <w:noProof/>
                 <w:webHidden/>
               </w:rPr>
-              <w:t>7</w:t>
+              <w:t>8</w:t>
             </w:r>
             <w:r>
               <w:rPr>
@@ -1184,7 +2193,7 @@
               <w:noProof/>
             </w:rPr>
           </w:pPr>
-          <w:hyperlink w:anchor="_Toc107606201" w:history="1">
+          <w:hyperlink w:anchor="_Toc107611243" w:history="1">
             <w:r>
               <w:rPr>
                 <w:rStyle w:val="Hyperlink"/>
@@ -1225,7 +2234,7 @@
                 <w:noProof/>
                 <w:webHidden/>
               </w:rPr>
-              <w:instrText xml:space="preserve"> PAGEREF _Toc107606201 \h </w:instrText>
+              <w:instrText xml:space="preserve"> PAGEREF _Toc107611243 \h </w:instrText>
             </w:r>
             <w:r>
               <w:rPr>
@@ -1245,7 +2254,7 @@
                 <w:noProof/>
                 <w:webHidden/>
               </w:rPr>
-              <w:t>7</w:t>
+              <w:t>8</w:t>
             </w:r>
             <w:r>
               <w:rPr>
@@ -1268,7 +2277,7 @@
               <w:noProof/>
             </w:rPr>
           </w:pPr>
-          <w:hyperlink w:anchor="_Toc107606202" w:history="1">
+          <w:hyperlink w:anchor="_Toc107611244" w:history="1">
             <w:r>
               <w:rPr>
                 <w:rStyle w:val="Hyperlink"/>
@@ -1309,7 +2318,7 @@
                 <w:noProof/>
                 <w:webHidden/>
               </w:rPr>
-              <w:instrText xml:space="preserve"> PAGEREF _Toc107606202 \h </w:instrText>
+              <w:instrText xml:space="preserve"> PAGEREF _Toc107611244 \h </w:instrText>
             </w:r>
             <w:r>
               <w:rPr>
@@ -1329,7 +2338,7 @@
                 <w:noProof/>
                 <w:webHidden/>
               </w:rPr>
-              <w:t>7</w:t>
+              <w:t>8</w:t>
             </w:r>
             <w:r>
               <w:rPr>
@@ -1352,7 +2361,7 @@
               <w:noProof/>
             </w:rPr>
           </w:pPr>
-          <w:hyperlink w:anchor="_Toc107606203" w:history="1">
+          <w:hyperlink w:anchor="_Toc107611245" w:history="1">
             <w:r>
               <w:rPr>
                 <w:rStyle w:val="Hyperlink"/>
@@ -1393,7 +2402,7 @@
                 <w:noProof/>
                 <w:webHidden/>
               </w:rPr>
-              <w:instrText xml:space="preserve"> PAGEREF _Toc107606203 \h </w:instrText>
+              <w:instrText xml:space="preserve"> PAGEREF _Toc107611245 \h </w:instrText>
             </w:r>
             <w:r>
               <w:rPr>
@@ -1413,7 +2422,7 @@
                 <w:noProof/>
                 <w:webHidden/>
               </w:rPr>
-              <w:t>8</w:t>
+              <w:t>9</w:t>
             </w:r>
             <w:r>
               <w:rPr>
@@ -1436,7 +2445,7 @@
               <w:noProof/>
             </w:rPr>
           </w:pPr>
-          <w:hyperlink w:anchor="_Toc107606204" w:history="1">
+          <w:hyperlink w:anchor="_Toc107611246" w:history="1">
             <w:r>
               <w:rPr>
                 <w:rStyle w:val="Hyperlink"/>
@@ -1478,7 +2487,7 @@
                 <w:noProof/>
                 <w:webHidden/>
               </w:rPr>
-              <w:instrText xml:space="preserve"> PAGEREF _Toc107606204 \h </w:instrText>
+              <w:instrText xml:space="preserve"> PAGEREF _Toc107611246 \h </w:instrText>
             </w:r>
             <w:r>
               <w:rPr>
@@ -1498,7 +2507,7 @@
                 <w:noProof/>
                 <w:webHidden/>
               </w:rPr>
-              <w:t>9</w:t>
+              <w:t>10</w:t>
             </w:r>
             <w:r>
               <w:rPr>
@@ -1521,7 +2530,7 @@
               <w:noProof/>
             </w:rPr>
           </w:pPr>
-          <w:hyperlink w:anchor="_Toc107606205" w:history="1">
+          <w:hyperlink w:anchor="_Toc107611247" w:history="1">
             <w:r>
               <w:rPr>
                 <w:rStyle w:val="Hyperlink"/>
@@ -1562,7 +2571,7 @@
                 <w:noProof/>
                 <w:webHidden/>
               </w:rPr>
-              <w:instrText xml:space="preserve"> PAGEREF _Toc107606205 \h </w:instrText>
+              <w:instrText xml:space="preserve"> PAGEREF _Toc107611247 \h </w:instrText>
             </w:r>
             <w:r>
               <w:rPr>
@@ -1582,7 +2591,7 @@
                 <w:noProof/>
                 <w:webHidden/>
               </w:rPr>
-              <w:t>9</w:t>
+              <w:t>10</w:t>
             </w:r>
             <w:r>
               <w:rPr>
@@ -1605,7 +2614,7 @@
               <w:noProof/>
             </w:rPr>
           </w:pPr>
-          <w:hyperlink w:anchor="_Toc107606206" w:history="1">
+          <w:hyperlink w:anchor="_Toc107611248" w:history="1">
             <w:r>
               <w:rPr>
                 <w:rStyle w:val="Hyperlink"/>
@@ -1646,7 +2655,7 @@
                 <w:noProof/>
                 <w:webHidden/>
               </w:rPr>
-              <w:instrText xml:space="preserve"> PAGEREF _Toc107606206 \h </w:instrText>
+              <w:instrText xml:space="preserve"> PAGEREF _Toc107611248 \h </w:instrText>
             </w:r>
             <w:r>
               <w:rPr>
@@ -1666,7 +2675,7 @@
                 <w:noProof/>
                 <w:webHidden/>
               </w:rPr>
-              <w:t>9</w:t>
+              <w:t>10</w:t>
             </w:r>
             <w:r>
               <w:rPr>
@@ -1689,7 +2698,7 @@
               <w:noProof/>
             </w:rPr>
           </w:pPr>
-          <w:hyperlink w:anchor="_Toc107606207" w:history="1">
+          <w:hyperlink w:anchor="_Toc107611249" w:history="1">
             <w:r>
               <w:rPr>
                 <w:rStyle w:val="Hyperlink"/>
@@ -1730,7 +2739,7 @@
                 <w:noProof/>
                 <w:webHidden/>
               </w:rPr>
-              <w:instrText xml:space="preserve"> PAGEREF _Toc107606207 \h </w:instrText>
+              <w:instrText xml:space="preserve"> PAGEREF _Toc107611249 \h </w:instrText>
             </w:r>
             <w:r>
               <w:rPr>
@@ -1750,7 +2759,7 @@
                 <w:noProof/>
                 <w:webHidden/>
               </w:rPr>
-              <w:t>10</w:t>
+              <w:t>11</w:t>
             </w:r>
             <w:r>
               <w:rPr>
@@ -1773,7 +2782,7 @@
               <w:noProof/>
             </w:rPr>
           </w:pPr>
-          <w:hyperlink w:anchor="_Toc107606208" w:history="1">
+          <w:hyperlink w:anchor="_Toc107611250" w:history="1">
             <w:r>
               <w:rPr>
                 <w:rStyle w:val="Hyperlink"/>
@@ -1814,7 +2823,7 @@
                 <w:noProof/>
                 <w:webHidden/>
               </w:rPr>
-              <w:instrText xml:space="preserve"> PAGEREF _Toc107606208 \h </w:instrText>
+              <w:instrText xml:space="preserve"> PAGEREF _Toc107611250 \h </w:instrText>
             </w:r>
             <w:r>
               <w:rPr>
@@ -1834,7 +2843,7 @@
                 <w:noProof/>
                 <w:webHidden/>
               </w:rPr>
-              <w:t>13</w:t>
+              <w:t>14</w:t>
             </w:r>
             <w:r>
               <w:rPr>
@@ -1857,7 +2866,7 @@
               <w:noProof/>
             </w:rPr>
           </w:pPr>
-          <w:hyperlink w:anchor="_Toc107606209" w:history="1">
+          <w:hyperlink w:anchor="_Toc107611251" w:history="1">
             <w:r>
               <w:rPr>
                 <w:rStyle w:val="Hyperlink"/>
@@ -1898,7 +2907,7 @@
                 <w:noProof/>
                 <w:webHidden/>
               </w:rPr>
-              <w:instrText xml:space="preserve"> PAGEREF _Toc107606209 \h </w:instrText>
+              <w:instrText xml:space="preserve"> PAGEREF _Toc107611251 \h </w:instrText>
             </w:r>
             <w:r>
               <w:rPr>
@@ -1918,7 +2927,7 @@
                 <w:noProof/>
                 <w:webHidden/>
               </w:rPr>
-              <w:t>14</w:t>
+              <w:t>15</w:t>
             </w:r>
             <w:r>
               <w:rPr>
@@ -1941,7 +2950,7 @@
               <w:noProof/>
             </w:rPr>
           </w:pPr>
-          <w:hyperlink w:anchor="_Toc107606210" w:history="1">
+          <w:hyperlink w:anchor="_Toc107611252" w:history="1">
             <w:r>
               <w:rPr>
                 <w:rStyle w:val="Hyperlink"/>
@@ -1982,7 +2991,7 @@
                 <w:noProof/>
                 <w:webHidden/>
               </w:rPr>
-              <w:instrText xml:space="preserve"> PAGEREF _Toc107606210 \h </w:instrText>
+              <w:instrText xml:space="preserve"> PAGEREF _Toc107611252 \h </w:instrText>
             </w:r>
             <w:r>
               <w:rPr>
@@ -2002,7 +3011,7 @@
                 <w:noProof/>
                 <w:webHidden/>
               </w:rPr>
-              <w:t>15</w:t>
+              <w:t>16</w:t>
             </w:r>
             <w:r>
               <w:rPr>
@@ -2025,7 +3034,7 @@
               <w:noProof/>
             </w:rPr>
           </w:pPr>
-          <w:hyperlink w:anchor="_Toc107606211" w:history="1">
+          <w:hyperlink w:anchor="_Toc107611253" w:history="1">
             <w:r>
               <w:rPr>
                 <w:rStyle w:val="Hyperlink"/>
@@ -2066,7 +3075,7 @@
                 <w:noProof/>
                 <w:webHidden/>
               </w:rPr>
-              <w:instrText xml:space="preserve"> PAGEREF _Toc107606211 \h </w:instrText>
+              <w:instrText xml:space="preserve"> PAGEREF _Toc107611253 \h </w:instrText>
             </w:r>
             <w:r>
               <w:rPr>
@@ -2086,7 +3095,7 @@
                 <w:noProof/>
                 <w:webHidden/>
               </w:rPr>
-              <w:t>17</w:t>
+              <w:t>18</w:t>
             </w:r>
             <w:r>
               <w:rPr>
@@ -2109,7 +3118,7 @@
               <w:noProof/>
             </w:rPr>
           </w:pPr>
-          <w:hyperlink w:anchor="_Toc107606212" w:history="1">
+          <w:hyperlink w:anchor="_Toc107611254" w:history="1">
             <w:r>
               <w:rPr>
                 <w:rStyle w:val="Hyperlink"/>
@@ -2150,7 +3159,7 @@
                 <w:noProof/>
                 <w:webHidden/>
               </w:rPr>
-              <w:instrText xml:space="preserve"> PAGEREF _Toc107606212 \h </w:instrText>
+              <w:instrText xml:space="preserve"> PAGEREF _Toc107611254 \h </w:instrText>
             </w:r>
             <w:r>
               <w:rPr>
@@ -2170,7 +3179,7 @@
                 <w:noProof/>
                 <w:webHidden/>
               </w:rPr>
-              <w:t>19</w:t>
+              <w:t>20</w:t>
             </w:r>
             <w:r>
               <w:rPr>
@@ -2193,7 +3202,7 @@
               <w:noProof/>
             </w:rPr>
           </w:pPr>
-          <w:hyperlink w:anchor="_Toc107606213" w:history="1">
+          <w:hyperlink w:anchor="_Toc107611255" w:history="1">
             <w:r>
               <w:rPr>
                 <w:rStyle w:val="Hyperlink"/>
@@ -2234,7 +3243,7 @@
                 <w:noProof/>
                 <w:webHidden/>
               </w:rPr>
-              <w:instrText xml:space="preserve"> PAGEREF _Toc107606213 \h </w:instrText>
+              <w:instrText xml:space="preserve"> PAGEREF _Toc107611255 \h </w:instrText>
             </w:r>
             <w:r>
               <w:rPr>
@@ -2254,7 +3263,7 @@
                 <w:noProof/>
                 <w:webHidden/>
               </w:rPr>
-              <w:t>19</w:t>
+              <w:t>20</w:t>
             </w:r>
             <w:r>
               <w:rPr>
@@ -2277,7 +3286,7 @@
               <w:noProof/>
             </w:rPr>
           </w:pPr>
-          <w:hyperlink w:anchor="_Toc107606214" w:history="1">
+          <w:hyperlink w:anchor="_Toc107611256" w:history="1">
             <w:r>
               <w:rPr>
                 <w:rStyle w:val="Hyperlink"/>
@@ -2318,7 +3327,7 @@
                 <w:noProof/>
                 <w:webHidden/>
               </w:rPr>
-              <w:instrText xml:space="preserve"> PAGEREF _Toc107606214 \h </w:instrText>
+              <w:instrText xml:space="preserve"> PAGEREF _Toc107611256 \h </w:instrText>
             </w:r>
             <w:r>
               <w:rPr>
@@ -2361,7 +3370,7 @@
               <w:noProof/>
             </w:rPr>
           </w:pPr>
-          <w:hyperlink w:anchor="_Toc107606215" w:history="1">
+          <w:hyperlink w:anchor="_Toc107611257" w:history="1">
             <w:r>
               <w:rPr>
                 <w:rStyle w:val="Hyperlink"/>
@@ -2381,7 +3390,7 @@
                 <w:rStyle w:val="Hyperlink"/>
                 <w:noProof/>
               </w:rPr>
-              <w:t>App</w:t>
+              <w:t>Application</w:t>
             </w:r>
             <w:r>
               <w:rPr>
@@ -2402,7 +3411,7 @@
                 <w:noProof/>
                 <w:webHidden/>
               </w:rPr>
-              <w:instrText xml:space="preserve"> PAGEREF _Toc107606215 \h </w:instrText>
+              <w:instrText xml:space="preserve"> PAGEREF _Toc107611257 \h </w:instrText>
             </w:r>
             <w:r>
               <w:rPr>
@@ -2445,7 +3454,7 @@
               <w:noProof/>
             </w:rPr>
           </w:pPr>
-          <w:hyperlink w:anchor="_Toc107606216" w:history="1">
+          <w:hyperlink w:anchor="_Toc107611258" w:history="1">
             <w:r>
               <w:rPr>
                 <w:rStyle w:val="Hyperlink"/>
@@ -2486,7 +3495,7 @@
                 <w:noProof/>
                 <w:webHidden/>
               </w:rPr>
-              <w:instrText xml:space="preserve"> PAGEREF _Toc107606216 \h </w:instrText>
+              <w:instrText xml:space="preserve"> PAGEREF _Toc107611258 \h </w:instrText>
             </w:r>
             <w:r>
               <w:rPr>
@@ -2529,7 +3538,7 @@
               <w:noProof/>
             </w:rPr>
           </w:pPr>
-          <w:hyperlink w:anchor="_Toc107606217" w:history="1">
+          <w:hyperlink w:anchor="_Toc107611259" w:history="1">
             <w:r>
               <w:rPr>
                 <w:rStyle w:val="Hyperlink"/>
@@ -2570,7 +3579,7 @@
                 <w:noProof/>
                 <w:webHidden/>
               </w:rPr>
-              <w:instrText xml:space="preserve"> PAGEREF _Toc107606217 \h </w:instrText>
+              <w:instrText xml:space="preserve"> PAGEREF _Toc107611259 \h </w:instrText>
             </w:r>
             <w:r>
               <w:rPr>
@@ -2613,7 +3622,7 @@
               <w:noProof/>
             </w:rPr>
           </w:pPr>
-          <w:hyperlink w:anchor="_Toc107606218" w:history="1">
+          <w:hyperlink w:anchor="_Toc107611260" w:history="1">
             <w:r>
               <w:rPr>
                 <w:rStyle w:val="Hyperlink"/>
@@ -2654,7 +3663,7 @@
                 <w:noProof/>
                 <w:webHidden/>
               </w:rPr>
-              <w:instrText xml:space="preserve"> PAGEREF _Toc107606218 \h </w:instrText>
+              <w:instrText xml:space="preserve"> PAGEREF _Toc107611260 \h </w:instrText>
             </w:r>
             <w:r>
               <w:rPr>
@@ -2696,7 +3705,7 @@
               <w:noProof/>
             </w:rPr>
           </w:pPr>
-          <w:hyperlink w:anchor="_Toc107606219" w:history="1">
+          <w:hyperlink w:anchor="_Toc107611261" w:history="1">
             <w:r>
               <w:rPr>
                 <w:rStyle w:val="Hyperlink"/>
@@ -2723,7 +3732,7 @@
                 <w:noProof/>
                 <w:webHidden/>
               </w:rPr>
-              <w:instrText xml:space="preserve"> PAGEREF _Toc107606219 \h </w:instrText>
+              <w:instrText xml:space="preserve"> PAGEREF _Toc107611261 \h </w:instrText>
             </w:r>
             <w:r>
               <w:rPr>
@@ -2788,7 +3797,7 @@
           <w:numId w:val="33"/>
         </w:numPr>
       </w:pPr>
-      <w:bookmarkStart w:id="3" w:name="_Toc107606199"/>
+      <w:bookmarkStart w:id="3" w:name="_Toc107611241"/>
       <w:r>
         <w:lastRenderedPageBreak/>
         <w:t>Introduction</w:t>
@@ -2884,6 +3893,7 @@
           <w:id w:val="1428001169"/>
           <w:citation/>
         </w:sdtPr>
+        <w:sdtEndPr/>
         <w:sdtContent>
           <w:r>
             <w:rPr>
@@ -2992,6 +4002,7 @@
           <w:id w:val="-1661536959"/>
           <w:citation/>
         </w:sdtPr>
+        <w:sdtEndPr/>
         <w:sdtContent>
           <w:r>
             <w:rPr>
@@ -3049,6 +4060,7 @@
           <w:id w:val="1404719011"/>
           <w:citation/>
         </w:sdtPr>
+        <w:sdtEndPr/>
         <w:sdtContent>
           <w:r>
             <w:rPr>
@@ -3164,7 +4176,7 @@
           <w:numId w:val="33"/>
         </w:numPr>
       </w:pPr>
-      <w:bookmarkStart w:id="4" w:name="_Toc107606200"/>
+      <w:bookmarkStart w:id="4" w:name="_Toc107611242"/>
       <w:r>
         <w:lastRenderedPageBreak/>
         <w:t>Theory</w:t>
@@ -3228,6 +4240,14 @@
         </w:rPr>
         <w:t xml:space="preserve">These concepts are important for understanding analysis processes and the steps that are taken within the project. </w:t>
       </w:r>
+    </w:p>
+    <w:p>
+      <w:pPr>
+        <w:spacing w:after="51"/>
+        <w:rPr>
+          <w:iCs/>
+        </w:rPr>
+      </w:pPr>
     </w:p>
     <w:p>
       <w:pPr>
@@ -3240,7 +4260,7 @@
       <w:r>
         <w:t xml:space="preserve">       </w:t>
       </w:r>
-      <w:bookmarkStart w:id="5" w:name="_Toc107606201"/>
+      <w:bookmarkStart w:id="5" w:name="_Toc107611243"/>
       <w:r>
         <w:t>Lab experiments</w:t>
       </w:r>
@@ -3307,7 +4327,7 @@
           <w:numId w:val="34"/>
         </w:numPr>
       </w:pPr>
-      <w:bookmarkStart w:id="6" w:name="_Toc107606202"/>
+      <w:bookmarkStart w:id="6" w:name="_Toc107611244"/>
       <w:r>
         <w:t>PHBV</w:t>
       </w:r>
@@ -3431,6 +4451,7 @@
           <w:id w:val="284005628"/>
           <w:citation/>
         </w:sdtPr>
+        <w:sdtEndPr/>
         <w:sdtContent>
           <w:r>
             <w:fldChar w:fldCharType="begin"/>
@@ -3484,7 +4505,7 @@
                     </pic:cNvPicPr>
                   </pic:nvPicPr>
                   <pic:blipFill>
-                    <a:blip r:embed="rId10" cstate="print">
+                    <a:blip r:embed="rId14" cstate="print">
                       <a:extLst>
                         <a:ext uri="{28A0092B-C50C-407E-A947-70E740481C1C}">
                           <a14:useLocalDpi xmlns:a14="http://schemas.microsoft.com/office/drawing/2010/main" val="0"/>
@@ -3556,7 +4577,7 @@
           <w:numId w:val="34"/>
         </w:numPr>
       </w:pPr>
-      <w:bookmarkStart w:id="7" w:name="_Toc107606203"/>
+      <w:bookmarkStart w:id="7" w:name="_Toc107611245"/>
       <w:r>
         <w:lastRenderedPageBreak/>
         <w:t>Flow Cytometry</w:t>
@@ -3577,6 +4598,7 @@
           <w:id w:val="261431641"/>
           <w:citation/>
         </w:sdtPr>
+        <w:sdtEndPr/>
         <w:sdtContent>
           <w:r>
             <w:fldChar w:fldCharType="begin"/>
@@ -3669,7 +4691,7 @@
                     </pic:cNvPicPr>
                   </pic:nvPicPr>
                   <pic:blipFill>
-                    <a:blip r:embed="rId11" cstate="print">
+                    <a:blip r:embed="rId15" cstate="print">
                       <a:extLst>
                         <a:ext uri="{28A0092B-C50C-407E-A947-70E740481C1C}">
                           <a14:useLocalDpi xmlns:a14="http://schemas.microsoft.com/office/drawing/2010/main" val="0"/>
@@ -3830,11 +4852,7 @@
           </mc:Choice>
           <mc:Fallback>
             <w:pict>
-              <v:shapetype w14:anchorId="15FB40BB" id="_x0000_t202" coordsize="21600,21600" o:spt="202" path="m,l,21600r21600,l21600,xe">
-                <v:stroke joinstyle="miter"/>
-                <v:path gradientshapeok="t" o:connecttype="rect"/>
-              </v:shapetype>
-              <v:shape id="Tekstvak 1" o:spid="_x0000_s1026" type="#_x0000_t202" style="position:absolute;margin-left:36pt;margin-top:.4pt;width:363.6pt;height:.05pt;z-index:251662336;visibility:visible;mso-wrap-style:square;mso-wrap-distance-left:9pt;mso-wrap-distance-top:0;mso-wrap-distance-right:9pt;mso-wrap-distance-bottom:0;mso-position-horizontal:absolute;mso-position-horizontal-relative:margin;mso-position-vertical:absolute;mso-position-vertical-relative:text;v-text-anchor:top" o:gfxdata="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" stroked="f">
+              <v:shape w14:anchorId="15FB40BB" id="Tekstvak 1" o:spid="_x0000_s1029" type="#_x0000_t202" style="position:absolute;margin-left:36pt;margin-top:.4pt;width:363.6pt;height:.05pt;z-index:251662336;visibility:visible;mso-wrap-style:square;mso-wrap-distance-left:9pt;mso-wrap-distance-top:0;mso-wrap-distance-right:9pt;mso-wrap-distance-bottom:0;mso-position-horizontal:absolute;mso-position-horizontal-relative:margin;mso-position-vertical:absolute;mso-position-vertical-relative:text;v-text-anchor:top" o:gfxdata="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" stroked="f">
                 <v:textbox style="mso-fit-shape-to-text:t" inset="0,0,0,0">
                   <w:txbxContent>
                     <w:p>
@@ -4004,7 +5022,7 @@
           <w:iCs/>
         </w:rPr>
       </w:pPr>
-      <w:bookmarkStart w:id="8" w:name="_Toc107606204"/>
+      <w:bookmarkStart w:id="8" w:name="_Toc107611246"/>
       <w:r>
         <w:rPr>
           <w:rStyle w:val="Kop1Char"/>
@@ -4038,7 +5056,7 @@
       <w:r>
         <w:t xml:space="preserve">   </w:t>
       </w:r>
-      <w:bookmarkStart w:id="9" w:name="_Toc107606205"/>
+      <w:bookmarkStart w:id="9" w:name="_Toc107611247"/>
       <w:r>
         <w:t>Materials</w:t>
       </w:r>
@@ -4245,7 +5263,7 @@
       <w:r>
         <w:t xml:space="preserve">   </w:t>
       </w:r>
-      <w:bookmarkStart w:id="10" w:name="_Toc107606206"/>
+      <w:bookmarkStart w:id="10" w:name="_Toc107611248"/>
       <w:r>
         <w:t>Method</w:t>
       </w:r>
@@ -4343,7 +5361,7 @@
           <w:numId w:val="33"/>
         </w:numPr>
       </w:pPr>
-      <w:bookmarkStart w:id="11" w:name="_Toc107606207"/>
+      <w:bookmarkStart w:id="11" w:name="_Toc107611249"/>
       <w:r>
         <w:lastRenderedPageBreak/>
         <w:t>Data exploration</w:t>
@@ -4464,7 +5482,7 @@
           </mc:Choice>
           <mc:Fallback>
             <w:pict>
-              <v:shape w14:anchorId="0658B202" id="Tekstvak 6" o:spid="_x0000_s1027" type="#_x0000_t202" style="position:absolute;margin-left:-.05pt;margin-top:233.25pt;width:453.75pt;height:12pt;z-index:251664384;visibility:visible;mso-wrap-style:square;mso-height-percent:0;mso-wrap-distance-left:9pt;mso-wrap-distance-top:0;mso-wrap-distance-right:9pt;mso-wrap-distance-bottom:0;mso-position-horizontal:absolute;mso-position-horizontal-relative:margin;mso-position-vertical:absolute;mso-position-vertical-relative:text;mso-height-percent:0;mso-height-relative:margin;v-text-anchor:top" o:gfxdata="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" stroked="f">
+              <v:shape w14:anchorId="0658B202" id="Tekstvak 6" o:spid="_x0000_s1030" type="#_x0000_t202" style="position:absolute;margin-left:-.05pt;margin-top:233.25pt;width:453.75pt;height:12pt;z-index:251664384;visibility:visible;mso-wrap-style:square;mso-height-percent:0;mso-wrap-distance-left:9pt;mso-wrap-distance-top:0;mso-wrap-distance-right:9pt;mso-wrap-distance-bottom:0;mso-position-horizontal:absolute;mso-position-horizontal-relative:margin;mso-position-vertical:absolute;mso-position-vertical-relative:text;mso-height-percent:0;mso-height-relative:margin;v-text-anchor:top" o:gfxdata="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" stroked="f">
                 <v:textbox inset="0,0,0,0">
                   <w:txbxContent>
                     <w:p>
@@ -4545,7 +5563,7 @@
                     </pic:cNvPicPr>
                   </pic:nvPicPr>
                   <pic:blipFill>
-                    <a:blip r:embed="rId12" cstate="print">
+                    <a:blip r:embed="rId16" cstate="print">
                       <a:extLst>
                         <a:ext uri="{28A0092B-C50C-407E-A947-70E740481C1C}">
                           <a14:useLocalDpi xmlns:a14="http://schemas.microsoft.com/office/drawing/2010/main" val="0"/>
@@ -4730,7 +5748,7 @@
           </mc:Choice>
           <mc:Fallback>
             <w:pict>
-              <v:shape w14:anchorId="660DF10C" id="Tekstvak 9" o:spid="_x0000_s1028" type="#_x0000_t202" style="position:absolute;margin-left:0;margin-top:145.95pt;width:299.4pt;height:12.6pt;z-index:251665408;visibility:visible;mso-wrap-style:square;mso-height-percent:0;mso-wrap-distance-left:9pt;mso-wrap-distance-top:0;mso-wrap-distance-right:9pt;mso-wrap-distance-bottom:0;mso-position-horizontal:center;mso-position-horizontal-relative:margin;mso-position-vertical:absolute;mso-position-vertical-relative:text;mso-height-percent:0;mso-height-relative:margin;v-text-anchor:top" o:gfxdata="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" stroked="f">
+              <v:shape w14:anchorId="660DF10C" id="Tekstvak 9" o:spid="_x0000_s1031" type="#_x0000_t202" style="position:absolute;margin-left:0;margin-top:145.95pt;width:299.4pt;height:12.6pt;z-index:251665408;visibility:visible;mso-wrap-style:square;mso-height-percent:0;mso-wrap-distance-left:9pt;mso-wrap-distance-top:0;mso-wrap-distance-right:9pt;mso-wrap-distance-bottom:0;mso-position-horizontal:center;mso-position-horizontal-relative:margin;mso-position-vertical:absolute;mso-position-vertical-relative:text;mso-height-percent:0;mso-height-relative:margin;v-text-anchor:top" o:gfxdata="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" stroked="f">
                 <v:textbox inset="0,0,0,0">
                   <w:txbxContent>
                     <w:p>
@@ -4807,7 +5825,7 @@
                     <pic:cNvPicPr/>
                   </pic:nvPicPr>
                   <pic:blipFill>
-                    <a:blip r:embed="rId13">
+                    <a:blip r:embed="rId17">
                       <a:extLst>
                         <a:ext uri="{28A0092B-C50C-407E-A947-70E740481C1C}">
                           <a14:useLocalDpi xmlns:a14="http://schemas.microsoft.com/office/drawing/2010/main" val="0"/>
@@ -4896,7 +5914,7 @@
                     <pic:cNvPicPr/>
                   </pic:nvPicPr>
                   <pic:blipFill>
-                    <a:blip r:embed="rId14" cstate="print">
+                    <a:blip r:embed="rId18" cstate="print">
                       <a:extLst>
                         <a:ext uri="{28A0092B-C50C-407E-A947-70E740481C1C}">
                           <a14:useLocalDpi xmlns:a14="http://schemas.microsoft.com/office/drawing/2010/main" val="0"/>
@@ -5109,7 +6127,7 @@
           </mc:Choice>
           <mc:Fallback>
             <w:pict>
-              <v:shape w14:anchorId="0276E5C7" id="Tekstvak 14" o:spid="_x0000_s1029" type="#_x0000_t202" style="position:absolute;margin-left:264.55pt;margin-top:295.2pt;width:193.8pt;height:11.4pt;z-index:251670528;visibility:visible;mso-wrap-style:square;mso-height-percent:0;mso-wrap-distance-left:9pt;mso-wrap-distance-top:0;mso-wrap-distance-right:9pt;mso-wrap-distance-bottom:0;mso-position-horizontal:absolute;mso-position-horizontal-relative:margin;mso-position-vertical:absolute;mso-position-vertical-relative:text;mso-height-percent:0;mso-height-relative:margin;v-text-anchor:top" o:gfxdata="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" stroked="f">
+              <v:shape w14:anchorId="0276E5C7" id="Tekstvak 14" o:spid="_x0000_s1032" type="#_x0000_t202" style="position:absolute;margin-left:264.55pt;margin-top:295.2pt;width:193.8pt;height:11.4pt;z-index:251670528;visibility:visible;mso-wrap-style:square;mso-height-percent:0;mso-wrap-distance-left:9pt;mso-wrap-distance-top:0;mso-wrap-distance-right:9pt;mso-wrap-distance-bottom:0;mso-position-horizontal:absolute;mso-position-horizontal-relative:margin;mso-position-vertical:absolute;mso-position-vertical-relative:text;mso-height-percent:0;mso-height-relative:margin;v-text-anchor:top" o:gfxdata="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" stroked="f">
                 <v:textbox inset="0,0,0,0">
                   <w:txbxContent>
                     <w:p>
@@ -5169,7 +6187,7 @@
                     </pic:cNvPicPr>
                   </pic:nvPicPr>
                   <pic:blipFill rotWithShape="1">
-                    <a:blip r:embed="rId15">
+                    <a:blip r:embed="rId19">
                       <a:extLst>
                         <a:ext uri="{28A0092B-C50C-407E-A947-70E740481C1C}">
                           <a14:useLocalDpi xmlns:a14="http://schemas.microsoft.com/office/drawing/2010/main" val="0"/>
@@ -5245,7 +6263,7 @@
                     <pic:cNvPicPr/>
                   </pic:nvPicPr>
                   <pic:blipFill>
-                    <a:blip r:embed="rId16">
+                    <a:blip r:embed="rId20">
                       <a:extLst>
                         <a:ext uri="{28A0092B-C50C-407E-A947-70E740481C1C}">
                           <a14:useLocalDpi xmlns:a14="http://schemas.microsoft.com/office/drawing/2010/main" val="0"/>
@@ -5385,7 +6403,7 @@
           </mc:Choice>
           <mc:Fallback>
             <w:pict>
-              <v:shape w14:anchorId="76996744" id="Tekstvak 8" o:spid="_x0000_s1030" type="#_x0000_t202" style="position:absolute;margin-left:6.55pt;margin-top:190.15pt;width:205.2pt;height:14.4pt;z-index:251667456;visibility:visible;mso-wrap-style:square;mso-width-percent:0;mso-height-percent:0;mso-wrap-distance-left:9pt;mso-wrap-distance-top:0;mso-wrap-distance-right:9pt;mso-wrap-distance-bottom:0;mso-position-horizontal:absolute;mso-position-horizontal-relative:margin;mso-position-vertical:absolute;mso-position-vertical-relative:text;mso-width-percent:0;mso-height-percent:0;mso-width-relative:margin;mso-height-relative:margin;v-text-anchor:top" o:gfxdata="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" stroked="f">
+              <v:shape w14:anchorId="76996744" id="Tekstvak 8" o:spid="_x0000_s1033" type="#_x0000_t202" style="position:absolute;margin-left:6.55pt;margin-top:190.15pt;width:205.2pt;height:14.4pt;z-index:251667456;visibility:visible;mso-wrap-style:square;mso-width-percent:0;mso-height-percent:0;mso-wrap-distance-left:9pt;mso-wrap-distance-top:0;mso-wrap-distance-right:9pt;mso-wrap-distance-bottom:0;mso-position-horizontal:absolute;mso-position-horizontal-relative:margin;mso-position-vertical:absolute;mso-position-vertical-relative:text;mso-width-percent:0;mso-height-percent:0;mso-width-relative:margin;mso-height-relative:margin;v-text-anchor:top" o:gfxdata="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" stroked="f">
                 <v:textbox inset="0,0,0,0">
                   <w:txbxContent>
                     <w:p>
@@ -5448,7 +6466,7 @@
                     <pic:cNvPicPr/>
                   </pic:nvPicPr>
                   <pic:blipFill>
-                    <a:blip r:embed="rId17" cstate="print">
+                    <a:blip r:embed="rId21" cstate="print">
                       <a:extLst>
                         <a:ext uri="{28A0092B-C50C-407E-A947-70E740481C1C}">
                           <a14:useLocalDpi xmlns:a14="http://schemas.microsoft.com/office/drawing/2010/main" val="0"/>
@@ -5503,7 +6521,7 @@
           <w:numId w:val="33"/>
         </w:numPr>
       </w:pPr>
-      <w:bookmarkStart w:id="12" w:name="_Toc107606208"/>
+      <w:bookmarkStart w:id="12" w:name="_Toc107611250"/>
       <w:r>
         <w:t>Clustering algorithms</w:t>
       </w:r>
@@ -5554,7 +6572,7 @@
           <w:numId w:val="33"/>
         </w:numPr>
       </w:pPr>
-      <w:bookmarkStart w:id="14" w:name="_Toc107606209"/>
+      <w:bookmarkStart w:id="14" w:name="_Toc107611251"/>
       <w:bookmarkEnd w:id="13"/>
       <w:r>
         <w:lastRenderedPageBreak/>
@@ -5734,6 +6752,7 @@
           <w:id w:val="1239684706"/>
           <w:citation/>
         </w:sdtPr>
+        <w:sdtEndPr/>
         <w:sdtContent>
           <w:r>
             <w:rPr>
@@ -5878,6 +6897,7 @@
           <w:id w:val="2113938426"/>
           <w:citation/>
         </w:sdtPr>
+        <w:sdtEndPr/>
         <w:sdtContent>
           <w:r>
             <w:rPr>
@@ -5941,7 +6961,7 @@
           <w:numId w:val="33"/>
         </w:numPr>
       </w:pPr>
-      <w:bookmarkStart w:id="15" w:name="_Toc107606210"/>
+      <w:bookmarkStart w:id="15" w:name="_Toc107611252"/>
       <w:r>
         <w:lastRenderedPageBreak/>
         <w:t>OPTICS algorithm</w:t>
@@ -6047,7 +7067,7 @@
           </mc:Choice>
           <mc:Fallback>
             <w:pict>
-              <v:shape w14:anchorId="76C3C3A5" id="Tekstvak 26" o:spid="_x0000_s1031" type="#_x0000_t202" style="position:absolute;margin-left:194.95pt;margin-top:220.55pt;width:258.4pt;height:.05pt;z-index:251680768;visibility:visible;mso-wrap-style:square;mso-wrap-distance-left:9pt;mso-wrap-distance-top:0;mso-wrap-distance-right:9pt;mso-wrap-distance-bottom:0;mso-position-horizontal:absolute;mso-position-horizontal-relative:text;mso-position-vertical:absolute;mso-position-vertical-relative:text;v-text-anchor:top" o:gfxdata="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" stroked="f">
+              <v:shape w14:anchorId="76C3C3A5" id="Tekstvak 26" o:spid="_x0000_s1034" type="#_x0000_t202" style="position:absolute;margin-left:194.95pt;margin-top:220.55pt;width:258.4pt;height:.05pt;z-index:251680768;visibility:visible;mso-wrap-style:square;mso-wrap-distance-left:9pt;mso-wrap-distance-top:0;mso-wrap-distance-right:9pt;mso-wrap-distance-bottom:0;mso-position-horizontal:absolute;mso-position-horizontal-relative:text;mso-position-vertical:absolute;mso-position-vertical-relative:text;v-text-anchor:top" o:gfxdata="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" stroked="f">
                 <v:textbox style="mso-fit-shape-to-text:t" inset="0,0,0,0">
                   <w:txbxContent>
                     <w:p>
@@ -6110,7 +7130,7 @@
                     </pic:cNvPicPr>
                   </pic:nvPicPr>
                   <pic:blipFill rotWithShape="1">
-                    <a:blip r:embed="rId18">
+                    <a:blip r:embed="rId22">
                       <a:extLst>
                         <a:ext uri="{28A0092B-C50C-407E-A947-70E740481C1C}">
                           <a14:useLocalDpi xmlns:a14="http://schemas.microsoft.com/office/drawing/2010/main" val="0"/>
@@ -6266,7 +7286,7 @@
           </mc:Choice>
           <mc:Fallback>
             <w:pict>
-              <v:shape w14:anchorId="41555E62" id="Tekstvak 27" o:spid="_x0000_s1032" type="#_x0000_t202" style="position:absolute;margin-left:194.1pt;margin-top:220.55pt;width:259pt;height:.05pt;z-index:251681792;visibility:visible;mso-wrap-style:square;mso-wrap-distance-left:9pt;mso-wrap-distance-top:0;mso-wrap-distance-right:9pt;mso-wrap-distance-bottom:0;mso-position-horizontal:absolute;mso-position-horizontal-relative:text;mso-position-vertical:absolute;mso-position-vertical-relative:text;v-text-anchor:top" o:gfxdata="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" stroked="f">
+              <v:shape w14:anchorId="41555E62" id="Tekstvak 27" o:spid="_x0000_s1035" type="#_x0000_t202" style="position:absolute;margin-left:194.1pt;margin-top:220.55pt;width:259pt;height:.05pt;z-index:251681792;visibility:visible;mso-wrap-style:square;mso-wrap-distance-left:9pt;mso-wrap-distance-top:0;mso-wrap-distance-right:9pt;mso-wrap-distance-bottom:0;mso-position-horizontal:absolute;mso-position-horizontal-relative:text;mso-position-vertical:absolute;mso-position-vertical-relative:text;v-text-anchor:top" o:gfxdata="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" stroked="f">
                 <v:textbox style="mso-fit-shape-to-text:t" inset="0,0,0,0">
                   <w:txbxContent>
                     <w:p>
@@ -6335,7 +7355,7 @@
                     </pic:cNvPicPr>
                   </pic:nvPicPr>
                   <pic:blipFill rotWithShape="1">
-                    <a:blip r:embed="rId19">
+                    <a:blip r:embed="rId23">
                       <a:extLst>
                         <a:ext uri="{28A0092B-C50C-407E-A947-70E740481C1C}">
                           <a14:useLocalDpi xmlns:a14="http://schemas.microsoft.com/office/drawing/2010/main" val="0"/>
@@ -6484,7 +7504,7 @@
           </mc:Choice>
           <mc:Fallback>
             <w:pict>
-              <v:shape w14:anchorId="25E8DB4A" id="Tekstvak 28" o:spid="_x0000_s1033" type="#_x0000_t202" style="position:absolute;margin-left:199.8pt;margin-top:195.35pt;width:253.8pt;height:.05pt;z-index:251682816;visibility:visible;mso-wrap-style:square;mso-wrap-distance-left:9pt;mso-wrap-distance-top:0;mso-wrap-distance-right:9pt;mso-wrap-distance-bottom:0;mso-position-horizontal:absolute;mso-position-horizontal-relative:text;mso-position-vertical:absolute;mso-position-vertical-relative:text;v-text-anchor:top" o:gfxdata="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" stroked="f">
+              <v:shape w14:anchorId="25E8DB4A" id="Tekstvak 28" o:spid="_x0000_s1036" type="#_x0000_t202" style="position:absolute;margin-left:199.8pt;margin-top:195.35pt;width:253.8pt;height:.05pt;z-index:251682816;visibility:visible;mso-wrap-style:square;mso-wrap-distance-left:9pt;mso-wrap-distance-top:0;mso-wrap-distance-right:9pt;mso-wrap-distance-bottom:0;mso-position-horizontal:absolute;mso-position-horizontal-relative:text;mso-position-vertical:absolute;mso-position-vertical-relative:text;v-text-anchor:top" o:gfxdata="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" stroked="f">
                 <v:textbox style="mso-fit-shape-to-text:t" inset="0,0,0,0">
                   <w:txbxContent>
                     <w:p>
@@ -6553,7 +7573,7 @@
                     </pic:cNvPicPr>
                   </pic:nvPicPr>
                   <pic:blipFill>
-                    <a:blip r:embed="rId20">
+                    <a:blip r:embed="rId24">
                       <a:extLst>
                         <a:ext uri="{28A0092B-C50C-407E-A947-70E740481C1C}">
                           <a14:useLocalDpi xmlns:a14="http://schemas.microsoft.com/office/drawing/2010/main" val="0"/>
@@ -6679,7 +7699,7 @@
           </mc:Choice>
           <mc:Fallback>
             <w:pict>
-              <v:shape w14:anchorId="0BD5E725" id="Tekstvak 29" o:spid="_x0000_s1034" type="#_x0000_t202" style="position:absolute;margin-left:36.3pt;margin-top:312.75pt;width:380.8pt;height:.05pt;z-index:251683840;visibility:visible;mso-wrap-style:square;mso-wrap-distance-left:9pt;mso-wrap-distance-top:0;mso-wrap-distance-right:9pt;mso-wrap-distance-bottom:0;mso-position-horizontal:absolute;mso-position-horizontal-relative:text;mso-position-vertical:absolute;mso-position-vertical-relative:text;v-text-anchor:top" o:gfxdata="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" stroked="f">
+              <v:shape w14:anchorId="0BD5E725" id="Tekstvak 29" o:spid="_x0000_s1037" type="#_x0000_t202" style="position:absolute;margin-left:36.3pt;margin-top:312.75pt;width:380.8pt;height:.05pt;z-index:251683840;visibility:visible;mso-wrap-style:square;mso-wrap-distance-left:9pt;mso-wrap-distance-top:0;mso-wrap-distance-right:9pt;mso-wrap-distance-bottom:0;mso-position-horizontal:absolute;mso-position-horizontal-relative:text;mso-position-vertical:absolute;mso-position-vertical-relative:text;v-text-anchor:top" o:gfxdata="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" stroked="f">
                 <v:textbox style="mso-fit-shape-to-text:t" inset="0,0,0,0">
                   <w:txbxContent>
                     <w:p>
@@ -6739,7 +7759,7 @@
                     </pic:cNvPicPr>
                   </pic:nvPicPr>
                   <pic:blipFill>
-                    <a:blip r:embed="rId21">
+                    <a:blip r:embed="rId25">
                       <a:extLst>
                         <a:ext uri="{28A0092B-C50C-407E-A947-70E740481C1C}">
                           <a14:useLocalDpi xmlns:a14="http://schemas.microsoft.com/office/drawing/2010/main" val="0"/>
@@ -6788,7 +7808,7 @@
           <w:numId w:val="33"/>
         </w:numPr>
       </w:pPr>
-      <w:bookmarkStart w:id="16" w:name="_Toc107606211"/>
+      <w:bookmarkStart w:id="16" w:name="_Toc107611253"/>
       <w:r>
         <w:lastRenderedPageBreak/>
         <w:t>DBSCAN</w:t>
@@ -6882,7 +7902,7 @@
                     </pic:cNvPicPr>
                   </pic:nvPicPr>
                   <pic:blipFill>
-                    <a:blip r:embed="rId22">
+                    <a:blip r:embed="rId26">
                       <a:extLst>
                         <a:ext uri="{28A0092B-C50C-407E-A947-70E740481C1C}">
                           <a14:useLocalDpi xmlns:a14="http://schemas.microsoft.com/office/drawing/2010/main" val="0"/>
@@ -7032,7 +8052,7 @@
                     </pic:cNvPicPr>
                   </pic:nvPicPr>
                   <pic:blipFill>
-                    <a:blip r:embed="rId23" cstate="print">
+                    <a:blip r:embed="rId27" cstate="print">
                       <a:extLst>
                         <a:ext uri="{28A0092B-C50C-407E-A947-70E740481C1C}">
                           <a14:useLocalDpi xmlns:a14="http://schemas.microsoft.com/office/drawing/2010/main" val="0"/>
@@ -7141,7 +8161,7 @@
           </mc:Choice>
           <mc:Fallback>
             <w:pict>
-              <v:shape w14:anchorId="0F9E98EB" id="Tekstvak 20" o:spid="_x0000_s1035" type="#_x0000_t202" style="position:absolute;margin-left:274.65pt;margin-top:127.9pt;width:170.55pt;height:.05pt;z-index:251672576;visibility:visible;mso-wrap-style:square;mso-wrap-distance-left:9pt;mso-wrap-distance-top:0;mso-wrap-distance-right:9pt;mso-wrap-distance-bottom:0;mso-position-horizontal:absolute;mso-position-horizontal-relative:text;mso-position-vertical:absolute;mso-position-vertical-relative:text;v-text-anchor:top" o:gfxdata="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" stroked="f">
+              <v:shape w14:anchorId="0F9E98EB" id="Tekstvak 20" o:spid="_x0000_s1038" type="#_x0000_t202" style="position:absolute;margin-left:274.65pt;margin-top:127.9pt;width:170.55pt;height:.05pt;z-index:251672576;visibility:visible;mso-wrap-style:square;mso-wrap-distance-left:9pt;mso-wrap-distance-top:0;mso-wrap-distance-right:9pt;mso-wrap-distance-bottom:0;mso-position-horizontal:absolute;mso-position-horizontal-relative:text;mso-position-vertical:absolute;mso-position-vertical-relative:text;v-text-anchor:top" o:gfxdata="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" stroked="f">
                 <v:textbox style="mso-fit-shape-to-text:t" inset="0,0,0,0">
                   <w:txbxContent>
                     <w:p>
@@ -7446,7 +8466,7 @@
           <w:numId w:val="33"/>
         </w:numPr>
       </w:pPr>
-      <w:bookmarkStart w:id="17" w:name="_Toc107606212"/>
+      <w:bookmarkStart w:id="17" w:name="_Toc107611254"/>
       <w:r>
         <w:lastRenderedPageBreak/>
         <w:t>Results</w:t>
@@ -7470,7 +8490,7 @@
       <w:r>
         <w:t xml:space="preserve">    </w:t>
       </w:r>
-      <w:bookmarkStart w:id="18" w:name="_Toc107606213"/>
+      <w:bookmarkStart w:id="18" w:name="_Toc107611255"/>
       <w:r>
         <w:t>Code</w:t>
       </w:r>
@@ -7683,11 +8703,9 @@
       <w:r>
         <w:t xml:space="preserve">It looks at the sum of datapoints, if it is lower than 1000, it returns number </w:t>
       </w:r>
-      <w:proofErr w:type="spellStart"/>
-      <w:r>
-        <w:t>op</w:t>
-      </w:r>
-      <w:proofErr w:type="spellEnd"/>
+      <w:r>
+        <w:t>of</w:t>
+      </w:r>
       <w:r>
         <w:t xml:space="preserve"> points to use as 15. </w:t>
       </w:r>
@@ -7699,7 +8717,21 @@
     </w:p>
     <w:p>
       <w:r>
-        <w:t>Link to file = …………….?</w:t>
+        <w:t>Link to file =</w:t>
+      </w:r>
+      <w:r>
+        <w:t xml:space="preserve"> </w:t>
+      </w:r>
+      <w:hyperlink r:id="rId28" w:history="1">
+        <w:r>
+          <w:rPr>
+            <w:rStyle w:val="Hyperlink"/>
+          </w:rPr>
+          <w:t>https://github.com/PascalVisser/bioplastic_degradation/blob/main/HDBscan/HDBscan.Rmd</w:t>
+        </w:r>
+      </w:hyperlink>
+      <w:r>
+        <w:t xml:space="preserve"> </w:t>
       </w:r>
       <w:r>
         <w:br w:type="page"/>
@@ -7768,7 +8800,7 @@
                     <pic:cNvPicPr/>
                   </pic:nvPicPr>
                   <pic:blipFill rotWithShape="1">
-                    <a:blip r:embed="rId24">
+                    <a:blip r:embed="rId29">
                       <a:extLst>
                         <a:ext uri="{28A0092B-C50C-407E-A947-70E740481C1C}">
                           <a14:useLocalDpi xmlns:a14="http://schemas.microsoft.com/office/drawing/2010/main" val="0"/>
@@ -7966,7 +8998,7 @@
           </mc:Choice>
           <mc:Fallback>
             <w:pict>
-              <v:shape w14:anchorId="3A43234C" id="Tekstvak 31" o:spid="_x0000_s1036" type="#_x0000_t202" style="position:absolute;margin-left:49.75pt;margin-top:238.25pt;width:348pt;height:.05pt;z-index:251685888;visibility:visible;mso-wrap-style:square;mso-wrap-distance-left:9pt;mso-wrap-distance-top:0;mso-wrap-distance-right:9pt;mso-wrap-distance-bottom:0;mso-position-horizontal:absolute;mso-position-horizontal-relative:text;mso-position-vertical:absolute;mso-position-vertical-relative:text;v-text-anchor:top" o:gfxdata="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" stroked="f">
+              <v:shape w14:anchorId="3A43234C" id="Tekstvak 31" o:spid="_x0000_s1039" type="#_x0000_t202" style="position:absolute;margin-left:49.75pt;margin-top:238.25pt;width:348pt;height:.05pt;z-index:251685888;visibility:visible;mso-wrap-style:square;mso-wrap-distance-left:9pt;mso-wrap-distance-top:0;mso-wrap-distance-right:9pt;mso-wrap-distance-bottom:0;mso-position-horizontal:absolute;mso-position-horizontal-relative:text;mso-position-vertical:absolute;mso-position-vertical-relative:text;v-text-anchor:top" o:gfxdata="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" stroked="f">
                 <v:textbox style="mso-fit-shape-to-text:t" inset="0,0,0,0">
                   <w:txbxContent>
                     <w:p>
@@ -8026,7 +9058,7 @@
                     </pic:cNvPicPr>
                   </pic:nvPicPr>
                   <pic:blipFill>
-                    <a:blip r:embed="rId25" cstate="print">
+                    <a:blip r:embed="rId30" cstate="print">
                       <a:extLst>
                         <a:ext uri="{28A0092B-C50C-407E-A947-70E740481C1C}">
                           <a14:useLocalDpi xmlns:a14="http://schemas.microsoft.com/office/drawing/2010/main" val="0"/>
@@ -8106,7 +9138,7 @@
       <w:r>
         <w:t xml:space="preserve">    </w:t>
       </w:r>
-      <w:bookmarkStart w:id="19" w:name="_Toc107606214"/>
+      <w:bookmarkStart w:id="19" w:name="_Toc107611256"/>
       <w:r>
         <w:t>Pipeline</w:t>
       </w:r>
@@ -8322,7 +9354,7 @@
           </mc:Choice>
           <mc:Fallback>
             <w:pict>
-              <v:shape w14:anchorId="67EF74AB" id="Tekstvak 22" o:spid="_x0000_s1037" type="#_x0000_t202" style="position:absolute;margin-left:131.95pt;margin-top:451.9pt;width:273.6pt;height:.05pt;z-index:251687936;visibility:visible;mso-wrap-style:square;mso-wrap-distance-left:9pt;mso-wrap-distance-top:0;mso-wrap-distance-right:9pt;mso-wrap-distance-bottom:0;mso-position-horizontal:absolute;mso-position-horizontal-relative:text;mso-position-vertical:absolute;mso-position-vertical-relative:text;v-text-anchor:top" o:gfxdata="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" stroked="f">
+              <v:shape w14:anchorId="67EF74AB" id="Tekstvak 22" o:spid="_x0000_s1040" type="#_x0000_t202" style="position:absolute;margin-left:131.95pt;margin-top:451.9pt;width:273.6pt;height:.05pt;z-index:251687936;visibility:visible;mso-wrap-style:square;mso-wrap-distance-left:9pt;mso-wrap-distance-top:0;mso-wrap-distance-right:9pt;mso-wrap-distance-bottom:0;mso-position-horizontal:absolute;mso-position-horizontal-relative:text;mso-position-vertical:absolute;mso-position-vertical-relative:text;v-text-anchor:top" o:gfxdata="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" stroked="f">
                 <v:textbox style="mso-fit-shape-to-text:t" inset="0,0,0,0">
                   <w:txbxContent>
                     <w:p>
@@ -8342,6 +9374,9 @@
         </mc:AlternateContent>
       </w:r>
       <w:r>
+        <w:rPr>
+          <w:noProof/>
+        </w:rPr>
         <w:drawing>
           <wp:anchor distT="0" distB="0" distL="114300" distR="114300" simplePos="0" relativeHeight="251686912" behindDoc="0" locked="0" layoutInCell="1" allowOverlap="1" wp14:anchorId="1E93CEDC" wp14:editId="27738F43">
             <wp:simplePos x="0" y="0"/>
@@ -8388,7 +9423,7 @@
                     </pic:cNvPicPr>
                   </pic:nvPicPr>
                   <pic:blipFill rotWithShape="1">
-                    <a:blip r:embed="rId26" cstate="print">
+                    <a:blip r:embed="rId31" cstate="print">
                       <a:extLst>
                         <a:ext uri="{28A0092B-C50C-407E-A947-70E740481C1C}">
                           <a14:useLocalDpi xmlns:a14="http://schemas.microsoft.com/office/drawing/2010/main" val="0"/>
@@ -8457,7 +9492,21 @@
     </w:p>
     <w:p>
       <w:r>
-        <w:t>Repo link = …….?</w:t>
+        <w:t>Repo link =</w:t>
+      </w:r>
+      <w:r>
+        <w:t xml:space="preserve"> </w:t>
+      </w:r>
+      <w:hyperlink r:id="rId32" w:history="1">
+        <w:r>
+          <w:rPr>
+            <w:rStyle w:val="Hyperlink"/>
+          </w:rPr>
+          <w:t>https://github.com/PascalVisser/bioplastic_degradation/tree/main/pipeline</w:t>
+        </w:r>
+      </w:hyperlink>
+      <w:r>
+        <w:t xml:space="preserve"> </w:t>
       </w:r>
       <w:r>
         <w:br w:type="page"/>
@@ -8475,14 +9524,11 @@
         <w:lastRenderedPageBreak/>
         <w:t xml:space="preserve">    </w:t>
       </w:r>
-      <w:bookmarkStart w:id="20" w:name="_Toc107606215"/>
-      <w:r>
-        <w:t>App</w:t>
+      <w:bookmarkStart w:id="20" w:name="_Toc107611257"/>
+      <w:r>
+        <w:t>Application</w:t>
       </w:r>
       <w:bookmarkEnd w:id="20"/>
-      <w:r>
-        <w:t>lication</w:t>
-      </w:r>
     </w:p>
     <w:p>
       <w:pPr>
@@ -8550,6 +9596,7 @@
       <w:r>
         <w:rPr>
           <w:rFonts w:cstheme="minorHAnsi"/>
+          <w:noProof/>
         </w:rPr>
         <w:drawing>
           <wp:anchor distT="0" distB="0" distL="114300" distR="114300" simplePos="0" relativeHeight="251689984" behindDoc="0" locked="0" layoutInCell="1" allowOverlap="1" wp14:anchorId="174BBFCE" wp14:editId="5009F9BB">
@@ -8597,7 +9644,7 @@
                     </pic:cNvPicPr>
                   </pic:nvPicPr>
                   <pic:blipFill>
-                    <a:blip r:embed="rId27" cstate="print">
+                    <a:blip r:embed="rId33" cstate="print">
                       <a:extLst>
                         <a:ext uri="{28A0092B-C50C-407E-A947-70E740481C1C}">
                           <a14:useLocalDpi xmlns:a14="http://schemas.microsoft.com/office/drawing/2010/main" val="0"/>
@@ -8746,7 +9793,7 @@
           </mc:Choice>
           <mc:Fallback>
             <w:pict>
-              <v:shape w14:anchorId="29BE681B" id="Tekstvak 34" o:spid="_x0000_s1038" type="#_x0000_t202" style="position:absolute;margin-left:230.8pt;margin-top:1.1pt;width:282pt;height:.05pt;z-index:251691008;visibility:visible;mso-wrap-style:square;mso-wrap-distance-left:9pt;mso-wrap-distance-top:0;mso-wrap-distance-right:9pt;mso-wrap-distance-bottom:0;mso-position-horizontal:right;mso-position-horizontal-relative:margin;mso-position-vertical:absolute;mso-position-vertical-relative:text;v-text-anchor:top" o:gfxdata="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" stroked="f">
+              <v:shape w14:anchorId="29BE681B" id="Tekstvak 34" o:spid="_x0000_s1041" type="#_x0000_t202" style="position:absolute;margin-left:230.8pt;margin-top:1.1pt;width:282pt;height:.05pt;z-index:251691008;visibility:visible;mso-wrap-style:square;mso-wrap-distance-left:9pt;mso-wrap-distance-top:0;mso-wrap-distance-right:9pt;mso-wrap-distance-bottom:0;mso-position-horizontal:right;mso-position-horizontal-relative:margin;mso-position-vertical:absolute;mso-position-vertical-relative:text;v-text-anchor:top" o:gfxdata="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" stroked="f">
                 <v:textbox style="mso-fit-shape-to-text:t" inset="0,0,0,0">
                   <w:txbxContent>
                     <w:p>
@@ -8775,25 +9822,19 @@
           <w:rFonts w:cstheme="minorHAnsi"/>
         </w:rPr>
       </w:pPr>
-    </w:p>
-    <w:p>
-      <w:pPr>
+      <w:r>
         <w:rPr>
           <w:rFonts w:cstheme="minorHAnsi"/>
-        </w:rPr>
-      </w:pPr>
-      <w:r>
-        <w:rPr>
-          <w:rFonts w:cstheme="minorHAnsi"/>
+          <w:noProof/>
         </w:rPr>
         <w:drawing>
-          <wp:anchor distT="0" distB="0" distL="114300" distR="114300" simplePos="0" relativeHeight="251688960" behindDoc="0" locked="0" layoutInCell="1" allowOverlap="1" wp14:anchorId="618C0220" wp14:editId="533A67C8">
+          <wp:anchor distT="0" distB="0" distL="114300" distR="114300" simplePos="0" relativeHeight="251688960" behindDoc="0" locked="0" layoutInCell="1" allowOverlap="1" wp14:anchorId="618C0220" wp14:editId="7E1FE88B">
             <wp:simplePos x="0" y="0"/>
             <wp:positionH relativeFrom="margin">
               <wp:align>right</wp:align>
             </wp:positionH>
             <wp:positionV relativeFrom="paragraph">
-              <wp:posOffset>10795</wp:posOffset>
+              <wp:posOffset>97790</wp:posOffset>
             </wp:positionV>
             <wp:extent cx="3550285" cy="4297680"/>
             <wp:effectExtent l="0" t="0" r="0" b="7620"/>
@@ -8832,7 +9873,7 @@
                     </pic:cNvPicPr>
                   </pic:nvPicPr>
                   <pic:blipFill>
-                    <a:blip r:embed="rId28">
+                    <a:blip r:embed="rId34">
                       <a:extLst>
                         <a:ext uri="{28A0092B-C50C-407E-A947-70E740481C1C}">
                           <a14:useLocalDpi xmlns:a14="http://schemas.microsoft.com/office/drawing/2010/main" val="0"/>
@@ -8864,6 +9905,38 @@
           </wp:anchor>
         </w:drawing>
       </w:r>
+      <w:r>
+        <w:rPr>
+          <w:rFonts w:cstheme="minorHAnsi"/>
+        </w:rPr>
+        <w:t>The output of the application is plots with cluster and scores. Also, the plot with the plastic centers is shown.</w:t>
+      </w:r>
+    </w:p>
+    <w:p>
+      <w:pPr>
+        <w:rPr>
+          <w:rFonts w:cstheme="minorHAnsi"/>
+        </w:rPr>
+      </w:pPr>
+      <w:r>
+        <w:rPr>
+          <w:rFonts w:cstheme="minorHAnsi"/>
+        </w:rPr>
+        <w:t>The statistics that are returned are the time, FSC change, SSC change, vector movement, silhouette score and clustered points percentage.</w:t>
+      </w:r>
+    </w:p>
+    <w:p>
+      <w:pPr>
+        <w:rPr>
+          <w:rFonts w:cstheme="minorHAnsi"/>
+        </w:rPr>
+      </w:pPr>
+      <w:r>
+        <w:rPr>
+          <w:rFonts w:cstheme="minorHAnsi"/>
+        </w:rPr>
+        <w:t>The FSC and SSC changes are relative to the previous time phase. So, 1 is compared to 2, and 3 is compared to 2. The vector movement is also relative to the pervious time.</w:t>
+      </w:r>
     </w:p>
     <w:p>
       <w:pPr>
@@ -8878,13 +9951,13 @@
         <mc:AlternateContent>
           <mc:Choice Requires="wps">
             <w:drawing>
-              <wp:anchor distT="0" distB="0" distL="114300" distR="114300" simplePos="0" relativeHeight="251692032" behindDoc="0" locked="0" layoutInCell="1" allowOverlap="1" wp14:anchorId="02AC3B8D" wp14:editId="2475462C">
+              <wp:anchor distT="0" distB="0" distL="114300" distR="114300" simplePos="0" relativeHeight="251692032" behindDoc="0" locked="0" layoutInCell="1" allowOverlap="1" wp14:anchorId="02AC3B8D" wp14:editId="5F91B807">
                 <wp:simplePos x="0" y="0"/>
                 <wp:positionH relativeFrom="margin">
                   <wp:align>right</wp:align>
                 </wp:positionH>
                 <wp:positionV relativeFrom="paragraph">
-                  <wp:posOffset>3993515</wp:posOffset>
+                  <wp:posOffset>1194435</wp:posOffset>
                 </wp:positionV>
                 <wp:extent cx="3550285" cy="635"/>
                 <wp:effectExtent l="0" t="0" r="0" b="0"/>
@@ -8947,7 +10020,7 @@
           </mc:Choice>
           <mc:Fallback>
             <w:pict>
-              <v:shape w14:anchorId="02AC3B8D" id="Tekstvak 35" o:spid="_x0000_s1039" type="#_x0000_t202" style="position:absolute;margin-left:228.35pt;margin-top:314.45pt;width:279.55pt;height:.05pt;z-index:251692032;visibility:visible;mso-wrap-style:square;mso-wrap-distance-left:9pt;mso-wrap-distance-top:0;mso-wrap-distance-right:9pt;mso-wrap-distance-bottom:0;mso-position-horizontal:right;mso-position-horizontal-relative:margin;mso-position-vertical:absolute;mso-position-vertical-relative:text;v-text-anchor:top" o:gfxdata="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" stroked="f">
+              <v:shape w14:anchorId="02AC3B8D" id="Tekstvak 35" o:spid="_x0000_s1042" type="#_x0000_t202" style="position:absolute;margin-left:228.35pt;margin-top:94.05pt;width:279.55pt;height:.05pt;z-index:251692032;visibility:visible;mso-wrap-style:square;mso-wrap-distance-left:9pt;mso-wrap-distance-top:0;mso-wrap-distance-right:9pt;mso-wrap-distance-bottom:0;mso-position-horizontal:right;mso-position-horizontal-relative:margin;mso-position-vertical:absolute;mso-position-vertical-relative:text;v-text-anchor:top" o:gfxdata="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" stroked="f">
                 <v:textbox style="mso-fit-shape-to-text:t" inset="0,0,0,0">
                   <w:txbxContent>
                     <w:p>
@@ -8973,96 +10046,85 @@
         <w:rPr>
           <w:rFonts w:cstheme="minorHAnsi"/>
         </w:rPr>
-        <w:t>The output of the application is plots with cluster and scores. Also, the plot with the plastic centers is shown.</w:t>
-      </w:r>
-    </w:p>
-    <w:p>
-      <w:pPr>
+        <w:t xml:space="preserve">The silhouette score </w:t>
+      </w:r>
+      <w:r>
         <w:rPr>
           <w:rFonts w:cstheme="minorHAnsi"/>
         </w:rPr>
-      </w:pPr>
+        <w:t>show</w:t>
+      </w:r>
       <w:r>
         <w:rPr>
           <w:rFonts w:cstheme="minorHAnsi"/>
         </w:rPr>
-        <w:t>The statistics that are returned are the time, FSC change, SSC change, vector movement, silhouette score and clustered points percentage.</w:t>
-      </w:r>
-    </w:p>
-    <w:p>
-      <w:pPr>
+        <w:t>s</w:t>
+      </w:r>
+      <w:r>
         <w:rPr>
           <w:rFonts w:cstheme="minorHAnsi"/>
         </w:rPr>
-      </w:pPr>
+        <w:t xml:space="preserve"> contrast of clusters with each other.</w:t>
+      </w:r>
       <w:r>
         <w:rPr>
           <w:rFonts w:cstheme="minorHAnsi"/>
         </w:rPr>
-        <w:t>The FSC and SSC changes are relative to the previous time phase. So, 1 is compared to 2, and 3 is compared to 2. The vector movement is also relative to the pervious time.</w:t>
-      </w:r>
-    </w:p>
-    <w:p>
-      <w:pPr>
+        <w:t xml:space="preserve"> And the p</w:t>
+      </w:r>
+      <w:r>
         <w:rPr>
           <w:rFonts w:cstheme="minorHAnsi"/>
         </w:rPr>
-      </w:pPr>
+        <w:t>ercentage of points clustered</w:t>
+      </w:r>
       <w:r>
         <w:rPr>
           <w:rFonts w:cstheme="minorHAnsi"/>
         </w:rPr>
-        <w:t xml:space="preserve">The silhouette score </w:t>
+        <w:t xml:space="preserve"> is</w:t>
       </w:r>
       <w:r>
         <w:rPr>
           <w:rFonts w:cstheme="minorHAnsi"/>
         </w:rPr>
-        <w:t>show</w:t>
-      </w:r>
-      <w:r>
+        <w:t xml:space="preserve"> how much of the data is fitted and gives a statistic for how accurate the result is.</w:t>
+      </w:r>
+    </w:p>
+    <w:p>
+      <w:pPr>
         <w:rPr>
           <w:rFonts w:cstheme="minorHAnsi"/>
         </w:rPr>
-        <w:t>s</w:t>
-      </w:r>
-      <w:r>
+      </w:pPr>
+    </w:p>
+    <w:p>
+      <w:pPr>
         <w:rPr>
           <w:rFonts w:cstheme="minorHAnsi"/>
         </w:rPr>
-        <w:t xml:space="preserve"> contrast of clusters with each other.</w:t>
-      </w:r>
+      </w:pPr>
       <w:r>
         <w:rPr>
           <w:rFonts w:cstheme="minorHAnsi"/>
         </w:rPr>
-        <w:t xml:space="preserve"> And the p</w:t>
-      </w:r>
+        <w:t xml:space="preserve">Link to application code = </w:t>
+      </w:r>
+      <w:hyperlink r:id="rId35" w:history="1">
+        <w:r>
+          <w:rPr>
+            <w:rStyle w:val="Hyperlink"/>
+            <w:rFonts w:cstheme="minorHAnsi"/>
+          </w:rPr>
+          <w:t>https://github.com/PascalVisser/bioplastic_degradation/tree/main/Application</w:t>
+        </w:r>
+      </w:hyperlink>
       <w:r>
         <w:rPr>
           <w:rFonts w:cstheme="minorHAnsi"/>
         </w:rPr>
-        <w:t>ercentage of points clustered</w:t>
-      </w:r>
-      <w:r>
-        <w:rPr>
-          <w:rFonts w:cstheme="minorHAnsi"/>
-        </w:rPr>
-        <w:t xml:space="preserve"> is</w:t>
-      </w:r>
-      <w:r>
-        <w:rPr>
-          <w:rFonts w:cstheme="minorHAnsi"/>
-        </w:rPr>
-        <w:t xml:space="preserve"> how much of the data is fitted and gives a statistic for how accurate the result is.</w:t>
-      </w:r>
-    </w:p>
-    <w:p>
-      <w:pPr>
-        <w:rPr>
-          <w:rFonts w:cstheme="minorHAnsi"/>
-        </w:rPr>
-      </w:pPr>
+        <w:t xml:space="preserve"> </w:t>
+      </w:r>
       <w:r>
         <w:rPr>
           <w:rFonts w:cstheme="minorHAnsi"/>
@@ -9078,7 +10140,7 @@
           <w:numId w:val="33"/>
         </w:numPr>
       </w:pPr>
-      <w:bookmarkStart w:id="21" w:name="_Toc107606216"/>
+      <w:bookmarkStart w:id="21" w:name="_Toc107611258"/>
       <w:r>
         <w:lastRenderedPageBreak/>
         <w:t>Conclusion and discussion</w:t>
@@ -9101,7 +10163,7 @@
           <w:numId w:val="33"/>
         </w:numPr>
       </w:pPr>
-      <w:bookmarkStart w:id="22" w:name="_Toc107606217"/>
+      <w:bookmarkStart w:id="22" w:name="_Toc107611259"/>
       <w:r>
         <w:t>Conclusion</w:t>
       </w:r>
@@ -9145,7 +10207,7 @@
           <w:numId w:val="33"/>
         </w:numPr>
       </w:pPr>
-      <w:bookmarkStart w:id="23" w:name="_Toc107606218"/>
+      <w:bookmarkStart w:id="23" w:name="_Toc107611260"/>
       <w:r>
         <w:t>Discussion</w:t>
       </w:r>
@@ -9358,7 +10420,7 @@
         <w:br w:type="page"/>
       </w:r>
     </w:p>
-    <w:bookmarkStart w:id="24" w:name="_Toc107606219" w:displacedByCustomXml="next"/>
+    <w:bookmarkStart w:id="24" w:name="_Toc107611261" w:displacedByCustomXml="next"/>
     <w:sdt>
       <w:sdtPr>
         <w:rPr>
@@ -9373,6 +10435,7 @@
           <w:docPartUnique/>
         </w:docPartObj>
       </w:sdtPr>
+      <w:sdtEndPr/>
       <w:sdtContent>
         <w:p>
           <w:pPr>
@@ -9388,6 +10451,7 @@
             <w:id w:val="111145805"/>
             <w:bibliography/>
           </w:sdtPr>
+          <w:sdtEndPr/>
           <w:sdtContent>
             <w:p>
               <w:pPr>
@@ -9615,11 +10679,10 @@
       </w:pPr>
     </w:p>
     <w:sectPr>
-      <w:footerReference w:type="default" r:id="rId29"/>
-      <w:headerReference w:type="first" r:id="rId30"/>
+      <w:footerReference w:type="default" r:id="rId36"/>
       <w:pgSz w:w="11906" w:h="16838"/>
       <w:pgMar w:top="1417" w:right="1417" w:bottom="1417" w:left="1417" w:header="708" w:footer="708" w:gutter="0"/>
-      <w:pgNumType w:start="0"/>
+      <w:pgNumType w:start="4"/>
       <w:cols w:space="708"/>
       <w:docGrid w:linePitch="360"/>
     </w:sectPr>
@@ -9656,13 +10719,12 @@
 <w:ftr xmlns:wpc="http://schemas.microsoft.com/office/word/2010/wordprocessingCanvas" xmlns:cx="http://schemas.microsoft.com/office/drawing/2014/chartex" xmlns:cx1="http://schemas.microsoft.com/office/drawing/2015/9/8/chartex" xmlns:cx2="http://schemas.microsoft.com/office/drawing/2015/10/21/chartex" xmlns:cx3="http://schemas.microsoft.com/office/drawing/2016/5/9/chartex" xmlns:cx4="http://schemas.microsoft.com/office/drawing/2016/5/10/chartex" xmlns:cx5="http://schemas.microsoft.com/office/drawing/2016/5/11/chartex" xmlns:cx6="http://schemas.microsoft.com/office/drawing/2016/5/12/chartex" xmlns:cx7="http://schemas.microsoft.com/office/drawing/2016/5/13/chartex" xmlns:cx8="http://schemas.microsoft.com/office/drawing/2016/5/14/chartex" xmlns:mc="http://schemas.openxmlformats.org/markup-compatibility/2006" xmlns:aink="http://schemas.microsoft.com/office/drawing/2016/ink" xmlns:am3d="http://schemas.microsoft.com/office/drawing/2017/model3d" xmlns:o="urn:schemas-microsoft-com:office:office" xmlns:oel="http://schemas.microsoft.com/office/2019/extlst" xmlns:r="http://schemas.openxmlformats.org/officeDocument/2006/relationships" xmlns:m="http://schemas.openxmlformats.org/officeDocument/2006/math" xmlns:v="urn:schemas-microsoft-com:vml" xmlns:wp14="http://schemas.microsoft.com/office/word/2010/wordprocessingDrawing" xmlns:wp="http://schemas.openxmlformats.org/drawingml/2006/wordprocessingDrawing" xmlns:w10="urn:schemas-microsoft-com:office:word" xmlns:w="http://schemas.openxmlformats.org/wordprocessingml/2006/main" xmlns:w14="http://schemas.microsoft.com/office/word/2010/wordml" xmlns:w15="http://schemas.microsoft.com/office/word/2012/wordml" xmlns:w16cex="http://schemas.microsoft.com/office/word/2018/wordml/cex" xmlns:w16cid="http://schemas.microsoft.com/office/word/2016/wordml/cid" xmlns:w16="http://schemas.microsoft.com/office/word/2018/wordml" xmlns:w16sdtdh="http://schemas.microsoft.com/office/word/2020/wordml/sdtdatahash" xmlns:w16se="http://schemas.microsoft.com/office/word/2015/wordml/symex" xmlns:wpg="http://schemas.microsoft.com/office/word/2010/wordprocessingGroup" xmlns:wpi="http://schemas.microsoft.com/office/word/2010/wordprocessingInk" xmlns:wne="http://schemas.microsoft.com/office/word/2006/wordml" xmlns:wps="http://schemas.microsoft.com/office/word/2010/wordprocessingShape" mc:Ignorable="w14 w15 w16se w16cid w16 w16cex w16sdtdh wp14">
   <w:sdt>
     <w:sdtPr>
-      <w:id w:val="-1395038055"/>
+      <w:id w:val="534233035"/>
       <w:docPartObj>
         <w:docPartGallery w:val="Page Numbers (Bottom of Page)"/>
         <w:docPartUnique/>
       </w:docPartObj>
     </w:sdtPr>
-    <w:sdtEndPr/>
     <w:sdtContent>
       <w:p>
         <w:pPr>
@@ -16285,6 +17347,7 @@
   </w:style>
   <w:style w:type="paragraph" w:styleId="Geenafstand">
     <w:name w:val="No Spacing"/>
+    <w:link w:val="GeenafstandChar"/>
     <w:uiPriority w:val="1"/>
     <w:qFormat/>
     <w:rsid w:val="00947FFA"/>
@@ -16339,6 +17402,28 @@
     <w:name w:val="texhtml"/>
     <w:basedOn w:val="Standaardalinea-lettertype"/>
     <w:rsid w:val="00660C20"/>
+  </w:style>
+  <w:style w:type="character" w:styleId="Onopgelostemelding">
+    <w:name w:val="Unresolved Mention"/>
+    <w:basedOn w:val="Standaardalinea-lettertype"/>
+    <w:uiPriority w:val="99"/>
+    <w:semiHidden/>
+    <w:unhideWhenUsed/>
+    <w:rsid w:val="00445F47"/>
+    <w:rPr>
+      <w:color w:val="605E5C"/>
+      <w:shd w:val="clear" w:color="auto" w:fill="E1DFDD"/>
+    </w:rPr>
+  </w:style>
+  <w:style w:type="character" w:customStyle="1" w:styleId="GeenafstandChar">
+    <w:name w:val="Geen afstand Char"/>
+    <w:basedOn w:val="Standaardalinea-lettertype"/>
+    <w:link w:val="Geenafstand"/>
+    <w:uiPriority w:val="1"/>
+    <w:rsid w:val="00F60FC3"/>
+    <w:rPr>
+      <w:lang w:val="en-US"/>
+    </w:rPr>
   </w:style>
 </w:styles>
 </file>
@@ -16629,6 +17714,17 @@
 </file>
 
 <file path=customXml/item1.xml><?xml version="1.0" encoding="utf-8"?>
+<CoverPageProperties xmlns="http://schemas.microsoft.com/office/2006/coverPageProps">
+  <PublishDate/>
+  <Abstract>Calculate the rate of bioplastic degradation with the aid of machine learning</Abstract>
+  <CompanyAddress/>
+  <CompanyPhone/>
+  <CompanyFax/>
+  <CompanyEmail/>
+</CoverPageProperties>
+</file>
+
+<file path=customXml/item2.xml><?xml version="1.0" encoding="utf-8"?>
 <b:Sources xmlns:b="http://schemas.openxmlformats.org/officeDocument/2006/bibliography" xmlns="http://schemas.openxmlformats.org/officeDocument/2006/bibliography" SelectedStyle="\APASixthEditionOfficeOnline.xsl" StyleName="APA" Version="6">
   <b:Source>
     <b:Tag>Ari18</b:Tag>
@@ -16787,6 +17883,14 @@
 </file>
 
 <file path=customXml/itemProps1.xml><?xml version="1.0" encoding="utf-8"?>
+<ds:datastoreItem xmlns:ds="http://schemas.openxmlformats.org/officeDocument/2006/customXml" ds:itemID="{55AF091B-3C7A-41E3-B477-F2FDAA23CFDA}">
+  <ds:schemaRefs>
+    <ds:schemaRef ds:uri="http://schemas.microsoft.com/office/2006/coverPageProps"/>
+  </ds:schemaRefs>
+</ds:datastoreItem>
+</file>
+
+<file path=customXml/itemProps2.xml><?xml version="1.0" encoding="utf-8"?>
 <ds:datastoreItem xmlns:ds="http://schemas.openxmlformats.org/officeDocument/2006/customXml" ds:itemID="{F072E0DB-CE32-4576-923E-D02AE9107EA2}">
   <ds:schemaRefs>
     <ds:schemaRef ds:uri="http://schemas.openxmlformats.org/officeDocument/2006/bibliography"/>

</xml_diff>